<commit_message>
Update basic git latihan
</commit_message>
<xml_diff>
--- a/Minggu 1/2. Basic Version and Branch Management (Git)/Praktikum/Latihan.docx
+++ b/Minggu 1/2. Basic Version and Branch Management (Git)/Praktikum/Latihan.docx
@@ -106,6 +106,19 @@
         </w:rPr>
         <w:t>Latihan – Basic Version and Branch Management (Git)</w:t>
       </w:r>
+    </w:p>
+    <w:p>
+      <w:pPr>
+        <w:spacing w:line="360" w:lineRule="auto"/>
+        <w:jc w:val="both"/>
+        <w:rPr>
+          <w:rFonts w:ascii="Poppins" w:hAnsi="Poppins" w:cs="Poppins"/>
+          <w:b/>
+          <w:bCs/>
+          <w:sz w:val="24"/>
+          <w:szCs w:val="24"/>
+        </w:rPr>
+      </w:pPr>
     </w:p>
     <w:p>
       <w:pPr>
@@ -306,6 +319,7 @@
       <w:r>
         <w:rPr>
           <w:rFonts w:ascii="Poppins" w:hAnsi="Poppins" w:cs="Poppins"/>
+          <w:noProof/>
           <w:sz w:val="24"/>
           <w:szCs w:val="24"/>
         </w:rPr>
@@ -348,6 +362,23 @@
     </w:p>
     <w:p>
       <w:pPr>
+        <w:rPr>
+          <w:rFonts w:ascii="Poppins" w:hAnsi="Poppins" w:cs="Poppins"/>
+          <w:sz w:val="24"/>
+          <w:szCs w:val="24"/>
+        </w:rPr>
+      </w:pPr>
+      <w:r>
+        <w:rPr>
+          <w:rFonts w:ascii="Poppins" w:hAnsi="Poppins" w:cs="Poppins"/>
+          <w:sz w:val="24"/>
+          <w:szCs w:val="24"/>
+        </w:rPr>
+        <w:br w:type="page"/>
+      </w:r>
+    </w:p>
+    <w:p>
+      <w:pPr>
         <w:pStyle w:val="ListParagraph"/>
         <w:numPr>
           <w:ilvl w:val="0"/>
@@ -368,6 +399,7 @@
           <w:sz w:val="24"/>
           <w:szCs w:val="24"/>
         </w:rPr>
+        <w:lastRenderedPageBreak/>
         <w:t>Buat folder didalam repository</w:t>
       </w:r>
       <w:r>
@@ -382,39 +414,7 @@
     <w:p>
       <w:pPr>
         <w:spacing w:line="360" w:lineRule="auto"/>
-        <w:jc w:val="both"/>
-        <w:rPr>
-          <w:rFonts w:ascii="Poppins" w:hAnsi="Poppins" w:cs="Poppins"/>
-          <w:sz w:val="24"/>
-          <w:szCs w:val="24"/>
-        </w:rPr>
-      </w:pPr>
-    </w:p>
-    <w:p>
-      <w:pPr>
-        <w:spacing w:line="360" w:lineRule="auto"/>
-        <w:jc w:val="both"/>
-        <w:rPr>
-          <w:rFonts w:ascii="Poppins" w:hAnsi="Poppins" w:cs="Poppins"/>
-          <w:sz w:val="24"/>
-          <w:szCs w:val="24"/>
-        </w:rPr>
-      </w:pPr>
-    </w:p>
-    <w:p>
-      <w:pPr>
-        <w:spacing w:line="360" w:lineRule="auto"/>
-        <w:jc w:val="both"/>
-        <w:rPr>
-          <w:rFonts w:ascii="Poppins" w:hAnsi="Poppins" w:cs="Poppins"/>
-          <w:sz w:val="24"/>
-          <w:szCs w:val="24"/>
-        </w:rPr>
-      </w:pPr>
-    </w:p>
-    <w:p>
-      <w:pPr>
-        <w:spacing w:line="360" w:lineRule="auto"/>
+        <w:ind w:firstLine="360"/>
         <w:jc w:val="both"/>
         <w:rPr>
           <w:rFonts w:ascii="Poppins" w:hAnsi="Poppins" w:cs="Poppins"/>
@@ -432,160 +432,61 @@
           <w:sz w:val="24"/>
           <w:szCs w:val="24"/>
         </w:rPr>
-        <w:lastRenderedPageBreak/>
-        <w:t>Soal Prioritas 2 (Nilai 20)</w:t>
-      </w:r>
-    </w:p>
-    <w:p>
-      <w:pPr>
-        <w:spacing w:line="360" w:lineRule="auto"/>
-        <w:jc w:val="both"/>
-        <w:rPr>
-          <w:rFonts w:ascii="Poppins" w:hAnsi="Poppins" w:cs="Poppins"/>
-          <w:sz w:val="24"/>
-          <w:szCs w:val="24"/>
-        </w:rPr>
-      </w:pPr>
-      <w:r>
-        <w:rPr>
-          <w:rFonts w:ascii="Poppins" w:hAnsi="Poppins" w:cs="Poppins"/>
-          <w:sz w:val="24"/>
-          <w:szCs w:val="24"/>
-        </w:rPr>
-        <w:t>Buat sebuah repository pada Github</w:t>
-      </w:r>
-    </w:p>
-    <w:p>
-      <w:pPr>
-        <w:spacing w:line="360" w:lineRule="auto"/>
-        <w:jc w:val="both"/>
-        <w:rPr>
-          <w:rFonts w:ascii="Poppins" w:hAnsi="Poppins" w:cs="Poppins"/>
-          <w:sz w:val="24"/>
-          <w:szCs w:val="24"/>
-        </w:rPr>
-      </w:pPr>
-      <w:r>
-        <w:rPr>
-          <w:rFonts w:ascii="Poppins" w:hAnsi="Poppins" w:cs="Poppins"/>
-          <w:sz w:val="24"/>
-          <w:szCs w:val="24"/>
-        </w:rPr>
-        <w:t>Buatlah branch pada repository yang terdiri dari:</w:t>
-      </w:r>
-    </w:p>
-    <w:p>
-      <w:pPr>
-        <w:spacing w:line="360" w:lineRule="auto"/>
-        <w:jc w:val="both"/>
-        <w:rPr>
-          <w:rFonts w:ascii="Poppins" w:hAnsi="Poppins" w:cs="Poppins"/>
-          <w:sz w:val="24"/>
-          <w:szCs w:val="24"/>
-        </w:rPr>
-      </w:pPr>
-      <w:r>
-        <w:rPr>
-          <w:rFonts w:ascii="Poppins" w:hAnsi="Poppins" w:cs="Poppins"/>
-          <w:sz w:val="24"/>
-          <w:szCs w:val="24"/>
-        </w:rPr>
-        <w:t>Branch Master</w:t>
-      </w:r>
-    </w:p>
-    <w:p>
-      <w:pPr>
-        <w:spacing w:line="360" w:lineRule="auto"/>
-        <w:jc w:val="both"/>
-        <w:rPr>
-          <w:rFonts w:ascii="Poppins" w:hAnsi="Poppins" w:cs="Poppins"/>
-          <w:sz w:val="24"/>
-          <w:szCs w:val="24"/>
-        </w:rPr>
-      </w:pPr>
-      <w:r>
-        <w:rPr>
-          <w:rFonts w:ascii="Poppins" w:hAnsi="Poppins" w:cs="Poppins"/>
-          <w:sz w:val="24"/>
-          <w:szCs w:val="24"/>
-        </w:rPr>
-        <w:t>Branch Development</w:t>
-      </w:r>
-    </w:p>
-    <w:p>
-      <w:pPr>
-        <w:spacing w:line="360" w:lineRule="auto"/>
-        <w:jc w:val="both"/>
-        <w:rPr>
-          <w:rFonts w:ascii="Poppins" w:hAnsi="Poppins" w:cs="Poppins"/>
-          <w:sz w:val="24"/>
-          <w:szCs w:val="24"/>
-        </w:rPr>
-      </w:pPr>
-      <w:r>
-        <w:rPr>
-          <w:rFonts w:ascii="Poppins" w:hAnsi="Poppins" w:cs="Poppins"/>
-          <w:sz w:val="24"/>
-          <w:szCs w:val="24"/>
-        </w:rPr>
-        <w:t>Branch FeatureA</w:t>
-      </w:r>
-    </w:p>
-    <w:p>
-      <w:pPr>
-        <w:spacing w:line="360" w:lineRule="auto"/>
-        <w:jc w:val="both"/>
-        <w:rPr>
-          <w:rFonts w:ascii="Poppins" w:hAnsi="Poppins" w:cs="Poppins"/>
-          <w:sz w:val="24"/>
-          <w:szCs w:val="24"/>
-        </w:rPr>
-      </w:pPr>
-      <w:r>
-        <w:rPr>
-          <w:rFonts w:ascii="Poppins" w:hAnsi="Poppins" w:cs="Poppins"/>
-          <w:sz w:val="24"/>
-          <w:szCs w:val="24"/>
-        </w:rPr>
-        <w:t>Branch FeatureB</w:t>
-      </w:r>
-    </w:p>
-    <w:p>
-      <w:pPr>
-        <w:spacing w:line="360" w:lineRule="auto"/>
-        <w:jc w:val="both"/>
-        <w:rPr>
-          <w:rFonts w:ascii="Poppins" w:hAnsi="Poppins" w:cs="Poppins"/>
-          <w:sz w:val="24"/>
-          <w:szCs w:val="24"/>
-        </w:rPr>
-      </w:pPr>
-      <w:r>
-        <w:rPr>
-          <w:rFonts w:ascii="Poppins" w:hAnsi="Poppins" w:cs="Poppins"/>
-          <w:sz w:val="24"/>
-          <w:szCs w:val="24"/>
-        </w:rPr>
-        <w:t>Gunakan command command git seperti push, pull, merge dan stash</w:t>
-      </w:r>
-    </w:p>
-    <w:p>
-      <w:pPr>
-        <w:spacing w:line="360" w:lineRule="auto"/>
-        <w:jc w:val="both"/>
-        <w:rPr>
-          <w:rFonts w:ascii="Poppins" w:hAnsi="Poppins" w:cs="Poppins"/>
-          <w:sz w:val="24"/>
-          <w:szCs w:val="24"/>
-        </w:rPr>
-      </w:pPr>
-      <w:r>
-        <w:rPr>
-          <w:rFonts w:ascii="Poppins" w:hAnsi="Poppins" w:cs="Poppins"/>
-          <w:sz w:val="24"/>
-          <w:szCs w:val="24"/>
-        </w:rPr>
-        <w:t>Implementasikan sebuah penanganan conflict di branch development ketika setelah melakukan merge dari branch featureA lalu merge dari featureB (Conflict dapat terjadi ketika mengerjakan di file dan di line yang sama)</w:t>
+        <w:t>Jawaban:</w:t>
+      </w:r>
+    </w:p>
+    <w:p>
+      <w:pPr>
+        <w:spacing w:line="360" w:lineRule="auto"/>
+        <w:ind w:left="360"/>
+        <w:jc w:val="both"/>
+        <w:rPr>
+          <w:rFonts w:ascii="Poppins" w:hAnsi="Poppins" w:cs="Poppins"/>
+          <w:sz w:val="24"/>
+          <w:szCs w:val="24"/>
+        </w:rPr>
+      </w:pPr>
+      <w:r>
+        <w:rPr>
+          <w:rFonts w:ascii="Poppins" w:hAnsi="Poppins" w:cs="Poppins"/>
+          <w:sz w:val="24"/>
+          <w:szCs w:val="24"/>
+        </w:rPr>
+        <w:drawing>
+          <wp:inline distT="0" distB="0" distL="0" distR="0" wp14:anchorId="678AC731" wp14:editId="52089A50">
+            <wp:extent cx="4877481" cy="3791479"/>
+            <wp:effectExtent l="0" t="0" r="0" b="0"/>
+            <wp:docPr id="1452931104" name="Picture 1"/>
+            <wp:cNvGraphicFramePr>
+              <a:graphicFrameLocks xmlns:a="http://schemas.openxmlformats.org/drawingml/2006/main" noChangeAspect="1"/>
+            </wp:cNvGraphicFramePr>
+            <a:graphic xmlns:a="http://schemas.openxmlformats.org/drawingml/2006/main">
+              <a:graphicData uri="http://schemas.openxmlformats.org/drawingml/2006/picture">
+                <pic:pic xmlns:pic="http://schemas.openxmlformats.org/drawingml/2006/picture">
+                  <pic:nvPicPr>
+                    <pic:cNvPr id="1452931104" name=""/>
+                    <pic:cNvPicPr/>
+                  </pic:nvPicPr>
+                  <pic:blipFill>
+                    <a:blip r:embed="rId6"/>
+                    <a:stretch>
+                      <a:fillRect/>
+                    </a:stretch>
+                  </pic:blipFill>
+                  <pic:spPr>
+                    <a:xfrm>
+                      <a:off x="0" y="0"/>
+                      <a:ext cx="4877481" cy="3791479"/>
+                    </a:xfrm>
+                    <a:prstGeom prst="rect">
+                      <a:avLst/>
+                    </a:prstGeom>
+                  </pic:spPr>
+                </pic:pic>
+              </a:graphicData>
+            </a:graphic>
+          </wp:inline>
+        </w:drawing>
       </w:r>
     </w:p>
     <w:p>
@@ -619,11 +520,1533 @@
           <w:sz w:val="24"/>
           <w:szCs w:val="24"/>
         </w:rPr>
+        <w:t>Soal Prioritas 2 (Nilai 20)</w:t>
+      </w:r>
+    </w:p>
+    <w:p>
+      <w:pPr>
+        <w:pStyle w:val="ListParagraph"/>
+        <w:numPr>
+          <w:ilvl w:val="0"/>
+          <w:numId w:val="15"/>
+        </w:numPr>
+        <w:spacing w:line="360" w:lineRule="auto"/>
+        <w:jc w:val="both"/>
+        <w:rPr>
+          <w:rFonts w:ascii="Poppins" w:hAnsi="Poppins" w:cs="Poppins"/>
+          <w:sz w:val="24"/>
+          <w:szCs w:val="24"/>
+        </w:rPr>
+      </w:pPr>
+      <w:r>
+        <w:rPr>
+          <w:rFonts w:ascii="Poppins" w:hAnsi="Poppins" w:cs="Poppins"/>
+          <w:sz w:val="24"/>
+          <w:szCs w:val="24"/>
+        </w:rPr>
+        <w:t>Buat sebuah repository pada Github</w:t>
+      </w:r>
+    </w:p>
+    <w:p>
+      <w:pPr>
+        <w:pStyle w:val="ListParagraph"/>
+        <w:spacing w:line="360" w:lineRule="auto"/>
+        <w:ind w:left="360"/>
+        <w:jc w:val="both"/>
+        <w:rPr>
+          <w:rFonts w:ascii="Poppins" w:hAnsi="Poppins" w:cs="Poppins"/>
+          <w:b/>
+          <w:bCs/>
+          <w:sz w:val="24"/>
+          <w:szCs w:val="24"/>
+        </w:rPr>
+      </w:pPr>
+      <w:r>
+        <w:rPr>
+          <w:rFonts w:ascii="Poppins" w:hAnsi="Poppins" w:cs="Poppins"/>
+          <w:b/>
+          <w:bCs/>
+          <w:sz w:val="24"/>
+          <w:szCs w:val="24"/>
+        </w:rPr>
+        <w:t>Jawaban:</w:t>
+      </w:r>
+    </w:p>
+    <w:p>
+      <w:pPr>
+        <w:pStyle w:val="ListParagraph"/>
+        <w:spacing w:line="360" w:lineRule="auto"/>
+        <w:ind w:left="360"/>
+        <w:jc w:val="both"/>
+        <w:rPr>
+          <w:rFonts w:ascii="Poppins" w:hAnsi="Poppins" w:cs="Poppins"/>
+          <w:sz w:val="24"/>
+          <w:szCs w:val="24"/>
+        </w:rPr>
+      </w:pPr>
+      <w:r>
+        <w:rPr>
+          <w:rFonts w:ascii="Poppins" w:hAnsi="Poppins" w:cs="Poppins"/>
+          <w:sz w:val="24"/>
+          <w:szCs w:val="24"/>
+        </w:rPr>
+        <w:drawing>
+          <wp:inline distT="0" distB="0" distL="0" distR="0" wp14:anchorId="59FA8531" wp14:editId="7AD4820A">
+            <wp:extent cx="3077004" cy="838317"/>
+            <wp:effectExtent l="0" t="0" r="9525" b="0"/>
+            <wp:docPr id="684186530" name="Picture 1"/>
+            <wp:cNvGraphicFramePr>
+              <a:graphicFrameLocks xmlns:a="http://schemas.openxmlformats.org/drawingml/2006/main" noChangeAspect="1"/>
+            </wp:cNvGraphicFramePr>
+            <a:graphic xmlns:a="http://schemas.openxmlformats.org/drawingml/2006/main">
+              <a:graphicData uri="http://schemas.openxmlformats.org/drawingml/2006/picture">
+                <pic:pic xmlns:pic="http://schemas.openxmlformats.org/drawingml/2006/picture">
+                  <pic:nvPicPr>
+                    <pic:cNvPr id="684186530" name=""/>
+                    <pic:cNvPicPr/>
+                  </pic:nvPicPr>
+                  <pic:blipFill>
+                    <a:blip r:embed="rId7"/>
+                    <a:stretch>
+                      <a:fillRect/>
+                    </a:stretch>
+                  </pic:blipFill>
+                  <pic:spPr>
+                    <a:xfrm>
+                      <a:off x="0" y="0"/>
+                      <a:ext cx="3077004" cy="838317"/>
+                    </a:xfrm>
+                    <a:prstGeom prst="rect">
+                      <a:avLst/>
+                    </a:prstGeom>
+                  </pic:spPr>
+                </pic:pic>
+              </a:graphicData>
+            </a:graphic>
+          </wp:inline>
+        </w:drawing>
+      </w:r>
+    </w:p>
+    <w:p>
+      <w:pPr>
+        <w:pStyle w:val="ListParagraph"/>
+        <w:numPr>
+          <w:ilvl w:val="0"/>
+          <w:numId w:val="15"/>
+        </w:numPr>
+        <w:spacing w:line="360" w:lineRule="auto"/>
+        <w:jc w:val="both"/>
+        <w:rPr>
+          <w:rFonts w:ascii="Poppins" w:hAnsi="Poppins" w:cs="Poppins"/>
+          <w:sz w:val="24"/>
+          <w:szCs w:val="24"/>
+        </w:rPr>
+      </w:pPr>
+      <w:r>
+        <w:rPr>
+          <w:rFonts w:ascii="Poppins" w:hAnsi="Poppins" w:cs="Poppins"/>
+          <w:sz w:val="24"/>
+          <w:szCs w:val="24"/>
+        </w:rPr>
+        <w:t>Buatlah branch pada repository yang terdiri dari:</w:t>
+      </w:r>
+    </w:p>
+    <w:p>
+      <w:pPr>
+        <w:pStyle w:val="ListParagraph"/>
+        <w:numPr>
+          <w:ilvl w:val="0"/>
+          <w:numId w:val="16"/>
+        </w:numPr>
+        <w:spacing w:line="360" w:lineRule="auto"/>
+        <w:jc w:val="both"/>
+        <w:rPr>
+          <w:rFonts w:ascii="Poppins" w:hAnsi="Poppins" w:cs="Poppins"/>
+          <w:sz w:val="24"/>
+          <w:szCs w:val="24"/>
+        </w:rPr>
+      </w:pPr>
+      <w:r>
+        <w:rPr>
+          <w:rFonts w:ascii="Poppins" w:hAnsi="Poppins" w:cs="Poppins"/>
+          <w:sz w:val="24"/>
+          <w:szCs w:val="24"/>
+        </w:rPr>
+        <w:t>Branch Master</w:t>
+      </w:r>
+    </w:p>
+    <w:p>
+      <w:pPr>
+        <w:pStyle w:val="ListParagraph"/>
+        <w:numPr>
+          <w:ilvl w:val="0"/>
+          <w:numId w:val="16"/>
+        </w:numPr>
+        <w:spacing w:line="360" w:lineRule="auto"/>
+        <w:jc w:val="both"/>
+        <w:rPr>
+          <w:rFonts w:ascii="Poppins" w:hAnsi="Poppins" w:cs="Poppins"/>
+          <w:sz w:val="24"/>
+          <w:szCs w:val="24"/>
+        </w:rPr>
+      </w:pPr>
+      <w:r>
+        <w:rPr>
+          <w:rFonts w:ascii="Poppins" w:hAnsi="Poppins" w:cs="Poppins"/>
+          <w:sz w:val="24"/>
+          <w:szCs w:val="24"/>
+        </w:rPr>
+        <w:lastRenderedPageBreak/>
+        <w:t>Branch Development</w:t>
+      </w:r>
+    </w:p>
+    <w:p>
+      <w:pPr>
+        <w:pStyle w:val="ListParagraph"/>
+        <w:numPr>
+          <w:ilvl w:val="0"/>
+          <w:numId w:val="16"/>
+        </w:numPr>
+        <w:spacing w:line="360" w:lineRule="auto"/>
+        <w:jc w:val="both"/>
+        <w:rPr>
+          <w:rFonts w:ascii="Poppins" w:hAnsi="Poppins" w:cs="Poppins"/>
+          <w:sz w:val="24"/>
+          <w:szCs w:val="24"/>
+        </w:rPr>
+      </w:pPr>
+      <w:r>
+        <w:rPr>
+          <w:rFonts w:ascii="Poppins" w:hAnsi="Poppins" w:cs="Poppins"/>
+          <w:sz w:val="24"/>
+          <w:szCs w:val="24"/>
+        </w:rPr>
+        <w:t>Branch FeatureA</w:t>
+      </w:r>
+    </w:p>
+    <w:p>
+      <w:pPr>
+        <w:pStyle w:val="ListParagraph"/>
+        <w:numPr>
+          <w:ilvl w:val="0"/>
+          <w:numId w:val="16"/>
+        </w:numPr>
+        <w:spacing w:line="360" w:lineRule="auto"/>
+        <w:jc w:val="both"/>
+        <w:rPr>
+          <w:rFonts w:ascii="Poppins" w:hAnsi="Poppins" w:cs="Poppins"/>
+          <w:sz w:val="24"/>
+          <w:szCs w:val="24"/>
+        </w:rPr>
+      </w:pPr>
+      <w:r>
+        <w:rPr>
+          <w:rFonts w:ascii="Poppins" w:hAnsi="Poppins" w:cs="Poppins"/>
+          <w:sz w:val="24"/>
+          <w:szCs w:val="24"/>
+        </w:rPr>
+        <w:t>Branch FeatureB</w:t>
+      </w:r>
+    </w:p>
+    <w:p>
+      <w:pPr>
+        <w:spacing w:line="360" w:lineRule="auto"/>
+        <w:ind w:left="360"/>
+        <w:jc w:val="both"/>
+        <w:rPr>
+          <w:rFonts w:ascii="Poppins" w:hAnsi="Poppins" w:cs="Poppins"/>
+          <w:b/>
+          <w:bCs/>
+          <w:sz w:val="24"/>
+          <w:szCs w:val="24"/>
+        </w:rPr>
+      </w:pPr>
+      <w:r>
+        <w:rPr>
+          <w:rFonts w:ascii="Poppins" w:hAnsi="Poppins" w:cs="Poppins"/>
+          <w:b/>
+          <w:bCs/>
+          <w:sz w:val="24"/>
+          <w:szCs w:val="24"/>
+        </w:rPr>
+        <w:t>Jawaban:</w:t>
+      </w:r>
+    </w:p>
+    <w:p>
+      <w:pPr>
+        <w:tabs>
+          <w:tab w:val="left" w:pos="1869"/>
+        </w:tabs>
+        <w:spacing w:line="360" w:lineRule="auto"/>
+        <w:ind w:left="360"/>
+        <w:jc w:val="both"/>
+        <w:rPr>
+          <w:rFonts w:ascii="Poppins" w:hAnsi="Poppins" w:cs="Poppins"/>
+          <w:sz w:val="24"/>
+          <w:szCs w:val="24"/>
+        </w:rPr>
+      </w:pPr>
+      <w:r>
+        <w:rPr>
+          <w:rFonts w:ascii="Poppins" w:hAnsi="Poppins" w:cs="Poppins"/>
+          <w:sz w:val="24"/>
+          <w:szCs w:val="24"/>
+        </w:rPr>
+        <w:drawing>
+          <wp:inline distT="0" distB="0" distL="0" distR="0" wp14:anchorId="1234BF02" wp14:editId="245313E0">
+            <wp:extent cx="3657600" cy="1858502"/>
+            <wp:effectExtent l="0" t="0" r="0" b="8890"/>
+            <wp:docPr id="728779196" name="Picture 1"/>
+            <wp:cNvGraphicFramePr>
+              <a:graphicFrameLocks xmlns:a="http://schemas.openxmlformats.org/drawingml/2006/main" noChangeAspect="1"/>
+            </wp:cNvGraphicFramePr>
+            <a:graphic xmlns:a="http://schemas.openxmlformats.org/drawingml/2006/main">
+              <a:graphicData uri="http://schemas.openxmlformats.org/drawingml/2006/picture">
+                <pic:pic xmlns:pic="http://schemas.openxmlformats.org/drawingml/2006/picture">
+                  <pic:nvPicPr>
+                    <pic:cNvPr id="728779196" name=""/>
+                    <pic:cNvPicPr/>
+                  </pic:nvPicPr>
+                  <pic:blipFill>
+                    <a:blip r:embed="rId8"/>
+                    <a:stretch>
+                      <a:fillRect/>
+                    </a:stretch>
+                  </pic:blipFill>
+                  <pic:spPr>
+                    <a:xfrm>
+                      <a:off x="0" y="0"/>
+                      <a:ext cx="3657600" cy="1858502"/>
+                    </a:xfrm>
+                    <a:prstGeom prst="rect">
+                      <a:avLst/>
+                    </a:prstGeom>
+                  </pic:spPr>
+                </pic:pic>
+              </a:graphicData>
+            </a:graphic>
+          </wp:inline>
+        </w:drawing>
+      </w:r>
+      <w:r>
+        <w:rPr>
+          <w:rFonts w:ascii="Poppins" w:hAnsi="Poppins" w:cs="Poppins"/>
+          <w:sz w:val="24"/>
+          <w:szCs w:val="24"/>
+        </w:rPr>
+        <w:tab/>
+      </w:r>
+    </w:p>
+    <w:p>
+      <w:pPr>
+        <w:pStyle w:val="ListParagraph"/>
+        <w:numPr>
+          <w:ilvl w:val="0"/>
+          <w:numId w:val="17"/>
+        </w:numPr>
+        <w:spacing w:line="360" w:lineRule="auto"/>
+        <w:jc w:val="both"/>
+        <w:rPr>
+          <w:rFonts w:ascii="Poppins" w:hAnsi="Poppins" w:cs="Poppins"/>
+          <w:sz w:val="24"/>
+          <w:szCs w:val="24"/>
+        </w:rPr>
+      </w:pPr>
+      <w:r>
+        <w:rPr>
+          <w:rFonts w:ascii="Poppins" w:hAnsi="Poppins" w:cs="Poppins"/>
+          <w:sz w:val="24"/>
+          <w:szCs w:val="24"/>
+        </w:rPr>
+        <w:t>Gunakan command command git seperti push, pull, merge dan stash</w:t>
+      </w:r>
+    </w:p>
+    <w:p>
+      <w:pPr>
+        <w:pStyle w:val="ListParagraph"/>
+        <w:spacing w:line="360" w:lineRule="auto"/>
+        <w:ind w:left="360"/>
+        <w:jc w:val="both"/>
+        <w:rPr>
+          <w:rFonts w:ascii="Poppins" w:hAnsi="Poppins" w:cs="Poppins"/>
+          <w:b/>
+          <w:bCs/>
+          <w:sz w:val="24"/>
+          <w:szCs w:val="24"/>
+        </w:rPr>
+      </w:pPr>
+      <w:r>
+        <w:rPr>
+          <w:rFonts w:ascii="Poppins" w:hAnsi="Poppins" w:cs="Poppins"/>
+          <w:b/>
+          <w:bCs/>
+          <w:sz w:val="24"/>
+          <w:szCs w:val="24"/>
+        </w:rPr>
+        <w:t>Jawaban:</w:t>
+      </w:r>
+    </w:p>
+    <w:p>
+      <w:pPr>
+        <w:pStyle w:val="ListParagraph"/>
+        <w:numPr>
+          <w:ilvl w:val="0"/>
+          <w:numId w:val="18"/>
+        </w:numPr>
+        <w:spacing w:line="360" w:lineRule="auto"/>
+        <w:jc w:val="both"/>
+        <w:rPr>
+          <w:rFonts w:ascii="Poppins" w:hAnsi="Poppins" w:cs="Poppins"/>
+          <w:sz w:val="24"/>
+          <w:szCs w:val="24"/>
+        </w:rPr>
+      </w:pPr>
+      <w:r>
+        <w:rPr>
+          <w:rFonts w:ascii="Poppins" w:hAnsi="Poppins" w:cs="Poppins"/>
+          <w:sz w:val="24"/>
+          <w:szCs w:val="24"/>
+        </w:rPr>
+        <w:t xml:space="preserve">Git </w:t>
+      </w:r>
+      <w:r>
+        <w:rPr>
+          <w:rFonts w:ascii="Poppins" w:hAnsi="Poppins" w:cs="Poppins"/>
+          <w:sz w:val="24"/>
+          <w:szCs w:val="24"/>
+        </w:rPr>
+        <w:t xml:space="preserve">status, add &amp; </w:t>
+      </w:r>
+      <w:r>
+        <w:rPr>
+          <w:rFonts w:ascii="Poppins" w:hAnsi="Poppins" w:cs="Poppins"/>
+          <w:sz w:val="24"/>
+          <w:szCs w:val="24"/>
+        </w:rPr>
+        <w:t>commit</w:t>
+      </w:r>
+    </w:p>
+    <w:p>
+      <w:pPr>
+        <w:pStyle w:val="ListParagraph"/>
+        <w:spacing w:line="360" w:lineRule="auto"/>
+        <w:ind w:left="360"/>
+        <w:jc w:val="both"/>
+        <w:rPr>
+          <w:rFonts w:ascii="Poppins" w:hAnsi="Poppins" w:cs="Poppins"/>
+          <w:sz w:val="24"/>
+          <w:szCs w:val="24"/>
+        </w:rPr>
+      </w:pPr>
+      <w:r>
+        <w:rPr>
+          <w:rFonts w:ascii="Poppins" w:hAnsi="Poppins" w:cs="Poppins"/>
+          <w:sz w:val="24"/>
+          <w:szCs w:val="24"/>
+        </w:rPr>
+        <w:drawing>
+          <wp:inline distT="0" distB="0" distL="0" distR="0" wp14:anchorId="0777E1BC" wp14:editId="68AA508B">
+            <wp:extent cx="4234638" cy="3464169"/>
+            <wp:effectExtent l="0" t="0" r="0" b="3175"/>
+            <wp:docPr id="273044784" name="Picture 1"/>
+            <wp:cNvGraphicFramePr>
+              <a:graphicFrameLocks xmlns:a="http://schemas.openxmlformats.org/drawingml/2006/main" noChangeAspect="1"/>
+            </wp:cNvGraphicFramePr>
+            <a:graphic xmlns:a="http://schemas.openxmlformats.org/drawingml/2006/main">
+              <a:graphicData uri="http://schemas.openxmlformats.org/drawingml/2006/picture">
+                <pic:pic xmlns:pic="http://schemas.openxmlformats.org/drawingml/2006/picture">
+                  <pic:nvPicPr>
+                    <pic:cNvPr id="273044784" name=""/>
+                    <pic:cNvPicPr/>
+                  </pic:nvPicPr>
+                  <pic:blipFill>
+                    <a:blip r:embed="rId9"/>
+                    <a:stretch>
+                      <a:fillRect/>
+                    </a:stretch>
+                  </pic:blipFill>
+                  <pic:spPr>
+                    <a:xfrm>
+                      <a:off x="0" y="0"/>
+                      <a:ext cx="4246737" cy="3474067"/>
+                    </a:xfrm>
+                    <a:prstGeom prst="rect">
+                      <a:avLst/>
+                    </a:prstGeom>
+                  </pic:spPr>
+                </pic:pic>
+              </a:graphicData>
+            </a:graphic>
+          </wp:inline>
+        </w:drawing>
+      </w:r>
+    </w:p>
+    <w:p>
+      <w:pPr>
+        <w:pStyle w:val="ListParagraph"/>
+        <w:numPr>
+          <w:ilvl w:val="0"/>
+          <w:numId w:val="18"/>
+        </w:numPr>
+        <w:spacing w:line="360" w:lineRule="auto"/>
+        <w:jc w:val="both"/>
+        <w:rPr>
+          <w:rFonts w:ascii="Poppins" w:hAnsi="Poppins" w:cs="Poppins"/>
+          <w:sz w:val="24"/>
+          <w:szCs w:val="24"/>
+        </w:rPr>
+      </w:pPr>
+      <w:r>
+        <w:rPr>
+          <w:rFonts w:ascii="Poppins" w:hAnsi="Poppins" w:cs="Poppins"/>
+          <w:sz w:val="24"/>
+          <w:szCs w:val="24"/>
+        </w:rPr>
+        <w:lastRenderedPageBreak/>
+        <w:t>Git push</w:t>
+      </w:r>
+    </w:p>
+    <w:p>
+      <w:pPr>
+        <w:spacing w:line="360" w:lineRule="auto"/>
+        <w:ind w:left="360"/>
+        <w:jc w:val="both"/>
+        <w:rPr>
+          <w:rFonts w:ascii="Poppins" w:hAnsi="Poppins" w:cs="Poppins"/>
+          <w:sz w:val="24"/>
+          <w:szCs w:val="24"/>
+        </w:rPr>
+      </w:pPr>
+      <w:r>
+        <w:rPr>
+          <w:rFonts w:ascii="Poppins" w:hAnsi="Poppins" w:cs="Poppins"/>
+          <w:sz w:val="24"/>
+          <w:szCs w:val="24"/>
+        </w:rPr>
+        <w:drawing>
+          <wp:inline distT="0" distB="0" distL="0" distR="0" wp14:anchorId="3EDDC0A3" wp14:editId="53C7C046">
+            <wp:extent cx="5943600" cy="1841500"/>
+            <wp:effectExtent l="0" t="0" r="0" b="6350"/>
+            <wp:docPr id="1756372845" name="Picture 1"/>
+            <wp:cNvGraphicFramePr>
+              <a:graphicFrameLocks xmlns:a="http://schemas.openxmlformats.org/drawingml/2006/main" noChangeAspect="1"/>
+            </wp:cNvGraphicFramePr>
+            <a:graphic xmlns:a="http://schemas.openxmlformats.org/drawingml/2006/main">
+              <a:graphicData uri="http://schemas.openxmlformats.org/drawingml/2006/picture">
+                <pic:pic xmlns:pic="http://schemas.openxmlformats.org/drawingml/2006/picture">
+                  <pic:nvPicPr>
+                    <pic:cNvPr id="1756372845" name=""/>
+                    <pic:cNvPicPr/>
+                  </pic:nvPicPr>
+                  <pic:blipFill>
+                    <a:blip r:embed="rId10"/>
+                    <a:stretch>
+                      <a:fillRect/>
+                    </a:stretch>
+                  </pic:blipFill>
+                  <pic:spPr>
+                    <a:xfrm>
+                      <a:off x="0" y="0"/>
+                      <a:ext cx="5943600" cy="1841500"/>
+                    </a:xfrm>
+                    <a:prstGeom prst="rect">
+                      <a:avLst/>
+                    </a:prstGeom>
+                  </pic:spPr>
+                </pic:pic>
+              </a:graphicData>
+            </a:graphic>
+          </wp:inline>
+        </w:drawing>
+      </w:r>
+    </w:p>
+    <w:p>
+      <w:pPr>
+        <w:pStyle w:val="ListParagraph"/>
+        <w:numPr>
+          <w:ilvl w:val="0"/>
+          <w:numId w:val="18"/>
+        </w:numPr>
+        <w:spacing w:line="360" w:lineRule="auto"/>
+        <w:jc w:val="both"/>
+        <w:rPr>
+          <w:rFonts w:ascii="Poppins" w:hAnsi="Poppins" w:cs="Poppins"/>
+          <w:sz w:val="24"/>
+          <w:szCs w:val="24"/>
+        </w:rPr>
+      </w:pPr>
+      <w:r>
+        <w:rPr>
+          <w:rFonts w:ascii="Poppins" w:hAnsi="Poppins" w:cs="Poppins"/>
+          <w:sz w:val="24"/>
+          <w:szCs w:val="24"/>
+        </w:rPr>
+        <w:t xml:space="preserve">Git </w:t>
+      </w:r>
+      <w:proofErr w:type="gramStart"/>
+      <w:r>
+        <w:rPr>
+          <w:rFonts w:ascii="Poppins" w:hAnsi="Poppins" w:cs="Poppins"/>
+          <w:sz w:val="24"/>
+          <w:szCs w:val="24"/>
+        </w:rPr>
+        <w:t>pull</w:t>
+      </w:r>
+      <w:proofErr w:type="gramEnd"/>
+    </w:p>
+    <w:p>
+      <w:pPr>
+        <w:spacing w:line="360" w:lineRule="auto"/>
+        <w:ind w:left="360"/>
+        <w:jc w:val="both"/>
+        <w:rPr>
+          <w:rFonts w:ascii="Poppins" w:hAnsi="Poppins" w:cs="Poppins"/>
+          <w:sz w:val="24"/>
+          <w:szCs w:val="24"/>
+        </w:rPr>
+      </w:pPr>
+      <w:r>
+        <w:rPr>
+          <w:rFonts w:ascii="Poppins" w:hAnsi="Poppins" w:cs="Poppins"/>
+          <w:sz w:val="24"/>
+          <w:szCs w:val="24"/>
+        </w:rPr>
+        <w:drawing>
+          <wp:inline distT="0" distB="0" distL="0" distR="0" wp14:anchorId="20FDBA67" wp14:editId="5E129DB5">
+            <wp:extent cx="3657600" cy="2097024"/>
+            <wp:effectExtent l="0" t="0" r="0" b="0"/>
+            <wp:docPr id="703486936" name="Picture 1"/>
+            <wp:cNvGraphicFramePr>
+              <a:graphicFrameLocks xmlns:a="http://schemas.openxmlformats.org/drawingml/2006/main" noChangeAspect="1"/>
+            </wp:cNvGraphicFramePr>
+            <a:graphic xmlns:a="http://schemas.openxmlformats.org/drawingml/2006/main">
+              <a:graphicData uri="http://schemas.openxmlformats.org/drawingml/2006/picture">
+                <pic:pic xmlns:pic="http://schemas.openxmlformats.org/drawingml/2006/picture">
+                  <pic:nvPicPr>
+                    <pic:cNvPr id="703486936" name=""/>
+                    <pic:cNvPicPr/>
+                  </pic:nvPicPr>
+                  <pic:blipFill>
+                    <a:blip r:embed="rId11"/>
+                    <a:stretch>
+                      <a:fillRect/>
+                    </a:stretch>
+                  </pic:blipFill>
+                  <pic:spPr>
+                    <a:xfrm>
+                      <a:off x="0" y="0"/>
+                      <a:ext cx="3657600" cy="2097024"/>
+                    </a:xfrm>
+                    <a:prstGeom prst="rect">
+                      <a:avLst/>
+                    </a:prstGeom>
+                  </pic:spPr>
+                </pic:pic>
+              </a:graphicData>
+            </a:graphic>
+          </wp:inline>
+        </w:drawing>
+      </w:r>
+    </w:p>
+    <w:p>
+      <w:pPr>
+        <w:pStyle w:val="ListParagraph"/>
+        <w:numPr>
+          <w:ilvl w:val="0"/>
+          <w:numId w:val="18"/>
+        </w:numPr>
+        <w:spacing w:line="360" w:lineRule="auto"/>
+        <w:jc w:val="both"/>
+        <w:rPr>
+          <w:rFonts w:ascii="Poppins" w:hAnsi="Poppins" w:cs="Poppins"/>
+          <w:sz w:val="24"/>
+          <w:szCs w:val="24"/>
+        </w:rPr>
+      </w:pPr>
+      <w:r>
+        <w:rPr>
+          <w:rFonts w:ascii="Poppins" w:hAnsi="Poppins" w:cs="Poppins"/>
+          <w:sz w:val="24"/>
+          <w:szCs w:val="24"/>
+        </w:rPr>
+        <w:t>Git merge</w:t>
+      </w:r>
+    </w:p>
+    <w:p>
+      <w:pPr>
+        <w:spacing w:line="360" w:lineRule="auto"/>
+        <w:ind w:left="360"/>
+        <w:jc w:val="both"/>
+        <w:rPr>
+          <w:rFonts w:ascii="Poppins" w:hAnsi="Poppins" w:cs="Poppins"/>
+          <w:sz w:val="24"/>
+          <w:szCs w:val="24"/>
+        </w:rPr>
+      </w:pPr>
+      <w:r>
+        <w:rPr>
+          <w:rFonts w:ascii="Poppins" w:hAnsi="Poppins" w:cs="Poppins"/>
+          <w:sz w:val="24"/>
+          <w:szCs w:val="24"/>
+        </w:rPr>
+        <w:drawing>
+          <wp:inline distT="0" distB="0" distL="0" distR="0" wp14:anchorId="71C86DA4" wp14:editId="4B88D766">
+            <wp:extent cx="3657600" cy="2177143"/>
+            <wp:effectExtent l="0" t="0" r="0" b="0"/>
+            <wp:docPr id="2123133442" name="Picture 1"/>
+            <wp:cNvGraphicFramePr>
+              <a:graphicFrameLocks xmlns:a="http://schemas.openxmlformats.org/drawingml/2006/main" noChangeAspect="1"/>
+            </wp:cNvGraphicFramePr>
+            <a:graphic xmlns:a="http://schemas.openxmlformats.org/drawingml/2006/main">
+              <a:graphicData uri="http://schemas.openxmlformats.org/drawingml/2006/picture">
+                <pic:pic xmlns:pic="http://schemas.openxmlformats.org/drawingml/2006/picture">
+                  <pic:nvPicPr>
+                    <pic:cNvPr id="2123133442" name=""/>
+                    <pic:cNvPicPr/>
+                  </pic:nvPicPr>
+                  <pic:blipFill>
+                    <a:blip r:embed="rId12"/>
+                    <a:stretch>
+                      <a:fillRect/>
+                    </a:stretch>
+                  </pic:blipFill>
+                  <pic:spPr>
+                    <a:xfrm>
+                      <a:off x="0" y="0"/>
+                      <a:ext cx="3657600" cy="2177143"/>
+                    </a:xfrm>
+                    <a:prstGeom prst="rect">
+                      <a:avLst/>
+                    </a:prstGeom>
+                  </pic:spPr>
+                </pic:pic>
+              </a:graphicData>
+            </a:graphic>
+          </wp:inline>
+        </w:drawing>
+      </w:r>
+    </w:p>
+    <w:p>
+      <w:pPr>
+        <w:pStyle w:val="ListParagraph"/>
+        <w:numPr>
+          <w:ilvl w:val="0"/>
+          <w:numId w:val="18"/>
+        </w:numPr>
+        <w:spacing w:line="360" w:lineRule="auto"/>
+        <w:jc w:val="both"/>
+        <w:rPr>
+          <w:rFonts w:ascii="Poppins" w:hAnsi="Poppins" w:cs="Poppins"/>
+          <w:sz w:val="24"/>
+          <w:szCs w:val="24"/>
+        </w:rPr>
+      </w:pPr>
+      <w:r>
+        <w:rPr>
+          <w:rFonts w:ascii="Poppins" w:hAnsi="Poppins" w:cs="Poppins"/>
+          <w:sz w:val="24"/>
+          <w:szCs w:val="24"/>
+        </w:rPr>
+        <w:lastRenderedPageBreak/>
+        <w:t>Git stash</w:t>
+      </w:r>
+    </w:p>
+    <w:p>
+      <w:pPr>
+        <w:spacing w:line="360" w:lineRule="auto"/>
+        <w:ind w:left="360"/>
+        <w:jc w:val="both"/>
+        <w:rPr>
+          <w:rFonts w:ascii="Poppins" w:hAnsi="Poppins" w:cs="Poppins"/>
+          <w:sz w:val="24"/>
+          <w:szCs w:val="24"/>
+        </w:rPr>
+      </w:pPr>
+      <w:r>
+        <w:rPr>
+          <w:rFonts w:ascii="Poppins" w:hAnsi="Poppins" w:cs="Poppins"/>
+          <w:sz w:val="24"/>
+          <w:szCs w:val="24"/>
+        </w:rPr>
+        <w:drawing>
+          <wp:inline distT="0" distB="0" distL="0" distR="0" wp14:anchorId="5C8066EC" wp14:editId="33E95F53">
+            <wp:extent cx="5943600" cy="2242185"/>
+            <wp:effectExtent l="0" t="0" r="0" b="5715"/>
+            <wp:docPr id="2107977231" name="Picture 1"/>
+            <wp:cNvGraphicFramePr>
+              <a:graphicFrameLocks xmlns:a="http://schemas.openxmlformats.org/drawingml/2006/main" noChangeAspect="1"/>
+            </wp:cNvGraphicFramePr>
+            <a:graphic xmlns:a="http://schemas.openxmlformats.org/drawingml/2006/main">
+              <a:graphicData uri="http://schemas.openxmlformats.org/drawingml/2006/picture">
+                <pic:pic xmlns:pic="http://schemas.openxmlformats.org/drawingml/2006/picture">
+                  <pic:nvPicPr>
+                    <pic:cNvPr id="2107977231" name=""/>
+                    <pic:cNvPicPr/>
+                  </pic:nvPicPr>
+                  <pic:blipFill>
+                    <a:blip r:embed="rId13"/>
+                    <a:stretch>
+                      <a:fillRect/>
+                    </a:stretch>
+                  </pic:blipFill>
+                  <pic:spPr>
+                    <a:xfrm>
+                      <a:off x="0" y="0"/>
+                      <a:ext cx="5943600" cy="2242185"/>
+                    </a:xfrm>
+                    <a:prstGeom prst="rect">
+                      <a:avLst/>
+                    </a:prstGeom>
+                  </pic:spPr>
+                </pic:pic>
+              </a:graphicData>
+            </a:graphic>
+          </wp:inline>
+        </w:drawing>
+      </w:r>
+    </w:p>
+    <w:p>
+      <w:pPr>
+        <w:pStyle w:val="ListParagraph"/>
+        <w:numPr>
+          <w:ilvl w:val="0"/>
+          <w:numId w:val="17"/>
+        </w:numPr>
+        <w:spacing w:line="360" w:lineRule="auto"/>
+        <w:jc w:val="both"/>
+        <w:rPr>
+          <w:rFonts w:ascii="Poppins" w:hAnsi="Poppins" w:cs="Poppins"/>
+          <w:sz w:val="24"/>
+          <w:szCs w:val="24"/>
+        </w:rPr>
+      </w:pPr>
+      <w:r>
+        <w:rPr>
+          <w:rFonts w:ascii="Poppins" w:hAnsi="Poppins" w:cs="Poppins"/>
+          <w:sz w:val="24"/>
+          <w:szCs w:val="24"/>
+        </w:rPr>
+        <w:t>Implementasikan sebuah penanganan conflict di branch development ketika setelah melakukan merge dari branch featureA lalu merge dari featureB (Conflict dapat terjadi ketika mengerjakan di file dan di line yang sama)</w:t>
+      </w:r>
+    </w:p>
+    <w:p>
+      <w:pPr>
+        <w:pStyle w:val="ListParagraph"/>
+        <w:spacing w:line="360" w:lineRule="auto"/>
+        <w:ind w:left="360"/>
+        <w:jc w:val="both"/>
+        <w:rPr>
+          <w:rFonts w:ascii="Poppins" w:hAnsi="Poppins" w:cs="Poppins"/>
+          <w:sz w:val="24"/>
+          <w:szCs w:val="24"/>
+        </w:rPr>
+      </w:pPr>
+    </w:p>
+    <w:p>
+      <w:pPr>
+        <w:pStyle w:val="ListParagraph"/>
+        <w:spacing w:line="360" w:lineRule="auto"/>
+        <w:ind w:left="360"/>
+        <w:jc w:val="both"/>
+        <w:rPr>
+          <w:rFonts w:ascii="Poppins" w:hAnsi="Poppins" w:cs="Poppins"/>
+          <w:b/>
+          <w:bCs/>
+          <w:sz w:val="24"/>
+          <w:szCs w:val="24"/>
+        </w:rPr>
+      </w:pPr>
+      <w:r>
+        <w:rPr>
+          <w:rFonts w:ascii="Poppins" w:hAnsi="Poppins" w:cs="Poppins"/>
+          <w:b/>
+          <w:bCs/>
+          <w:sz w:val="24"/>
+          <w:szCs w:val="24"/>
+        </w:rPr>
+        <w:t>Jawaban:</w:t>
+      </w:r>
+    </w:p>
+    <w:p>
+      <w:pPr>
+        <w:pStyle w:val="ListParagraph"/>
+        <w:spacing w:line="360" w:lineRule="auto"/>
+        <w:ind w:left="360"/>
+        <w:jc w:val="both"/>
+        <w:rPr>
+          <w:rFonts w:ascii="Poppins" w:hAnsi="Poppins" w:cs="Poppins"/>
+          <w:sz w:val="24"/>
+          <w:szCs w:val="24"/>
+        </w:rPr>
+      </w:pPr>
+      <w:r>
+        <w:rPr>
+          <w:rFonts w:ascii="Poppins" w:hAnsi="Poppins" w:cs="Poppins"/>
+          <w:sz w:val="24"/>
+          <w:szCs w:val="24"/>
+        </w:rPr>
+        <w:t xml:space="preserve">Fitur A mengubah kode di file main yaitu </w:t>
+      </w:r>
+    </w:p>
+    <w:p>
+      <w:pPr>
+        <w:shd w:val="clear" w:color="auto" w:fill="1A1B26"/>
+        <w:spacing w:after="0" w:line="450" w:lineRule="atLeast"/>
+        <w:ind w:left="360"/>
+        <w:rPr>
+          <w:rFonts w:ascii="Inconsolata" w:eastAsia="Times New Roman" w:hAnsi="Inconsolata" w:cs="Times New Roman"/>
+          <w:color w:val="A9B1D6"/>
+          <w:kern w:val="0"/>
+          <w:sz w:val="33"/>
+          <w:szCs w:val="33"/>
+          <w14:ligatures w14:val="none"/>
+        </w:rPr>
+      </w:pPr>
+      <w:proofErr w:type="gramStart"/>
+      <w:r>
+        <w:rPr>
+          <w:rFonts w:ascii="Inconsolata" w:eastAsia="Times New Roman" w:hAnsi="Inconsolata" w:cs="Times New Roman"/>
+          <w:color w:val="7AA2F7"/>
+          <w:kern w:val="0"/>
+          <w:sz w:val="33"/>
+          <w:szCs w:val="33"/>
+          <w14:ligatures w14:val="none"/>
+        </w:rPr>
+        <w:t>print</w:t>
+      </w:r>
+      <w:r>
+        <w:rPr>
+          <w:rFonts w:ascii="Inconsolata" w:eastAsia="Times New Roman" w:hAnsi="Inconsolata" w:cs="Times New Roman"/>
+          <w:color w:val="A9B1D6"/>
+          <w:kern w:val="0"/>
+          <w:sz w:val="33"/>
+          <w:szCs w:val="33"/>
+          <w14:ligatures w14:val="none"/>
+        </w:rPr>
+        <w:t>(</w:t>
+      </w:r>
+      <w:proofErr w:type="gramEnd"/>
+      <w:r>
+        <w:rPr>
+          <w:rFonts w:ascii="Inconsolata" w:eastAsia="Times New Roman" w:hAnsi="Inconsolata" w:cs="Times New Roman"/>
+          <w:color w:val="9ECE6A"/>
+          <w:kern w:val="0"/>
+          <w:sz w:val="33"/>
+          <w:szCs w:val="33"/>
+          <w14:ligatures w14:val="none"/>
+        </w:rPr>
+        <w:t>"Update from branch feature/a"</w:t>
+      </w:r>
+      <w:r>
+        <w:rPr>
+          <w:rFonts w:ascii="Inconsolata" w:eastAsia="Times New Roman" w:hAnsi="Inconsolata" w:cs="Times New Roman"/>
+          <w:color w:val="A9B1D6"/>
+          <w:kern w:val="0"/>
+          <w:sz w:val="33"/>
+          <w:szCs w:val="33"/>
+          <w14:ligatures w14:val="none"/>
+        </w:rPr>
+        <w:t>)</w:t>
+      </w:r>
+      <w:r>
+        <w:rPr>
+          <w:rFonts w:ascii="Inconsolata" w:eastAsia="Times New Roman" w:hAnsi="Inconsolata" w:cs="Times New Roman"/>
+          <w:color w:val="89DDFF"/>
+          <w:kern w:val="0"/>
+          <w:sz w:val="33"/>
+          <w:szCs w:val="33"/>
+          <w14:ligatures w14:val="none"/>
+        </w:rPr>
+        <w:t>;</w:t>
+      </w:r>
+    </w:p>
+    <w:p>
+      <w:pPr>
+        <w:pStyle w:val="ListParagraph"/>
+        <w:spacing w:line="360" w:lineRule="auto"/>
+        <w:ind w:left="360"/>
+        <w:jc w:val="both"/>
+        <w:rPr>
+          <w:rFonts w:ascii="Poppins" w:hAnsi="Poppins" w:cs="Poppins"/>
+          <w:sz w:val="24"/>
+          <w:szCs w:val="24"/>
+        </w:rPr>
+      </w:pPr>
+    </w:p>
+    <w:p>
+      <w:pPr>
+        <w:pStyle w:val="ListParagraph"/>
+        <w:spacing w:line="360" w:lineRule="auto"/>
+        <w:ind w:left="360"/>
+        <w:jc w:val="both"/>
+        <w:rPr>
+          <w:rFonts w:ascii="Poppins" w:hAnsi="Poppins" w:cs="Poppins"/>
+          <w:sz w:val="24"/>
+          <w:szCs w:val="24"/>
+        </w:rPr>
+      </w:pPr>
+      <w:r>
+        <w:rPr>
+          <w:rFonts w:ascii="Poppins" w:hAnsi="Poppins" w:cs="Poppins"/>
+          <w:sz w:val="24"/>
+          <w:szCs w:val="24"/>
+        </w:rPr>
+        <w:t xml:space="preserve">Sedangkan </w:t>
+      </w:r>
+      <w:r>
+        <w:rPr>
+          <w:rFonts w:ascii="Poppins" w:hAnsi="Poppins" w:cs="Poppins"/>
+          <w:sz w:val="24"/>
+          <w:szCs w:val="24"/>
+        </w:rPr>
+        <w:t>f</w:t>
+      </w:r>
+      <w:r>
+        <w:rPr>
+          <w:rFonts w:ascii="Poppins" w:hAnsi="Poppins" w:cs="Poppins"/>
+          <w:sz w:val="24"/>
+          <w:szCs w:val="24"/>
+        </w:rPr>
+        <w:t xml:space="preserve">itur </w:t>
+      </w:r>
+      <w:r>
+        <w:rPr>
+          <w:rFonts w:ascii="Poppins" w:hAnsi="Poppins" w:cs="Poppins"/>
+          <w:sz w:val="24"/>
+          <w:szCs w:val="24"/>
+        </w:rPr>
+        <w:t>B</w:t>
+      </w:r>
+      <w:r>
+        <w:rPr>
+          <w:rFonts w:ascii="Poppins" w:hAnsi="Poppins" w:cs="Poppins"/>
+          <w:sz w:val="24"/>
+          <w:szCs w:val="24"/>
+        </w:rPr>
+        <w:t xml:space="preserve"> mengubah kode di file main</w:t>
+      </w:r>
+      <w:r>
+        <w:rPr>
+          <w:rFonts w:ascii="Poppins" w:hAnsi="Poppins" w:cs="Poppins"/>
+          <w:sz w:val="24"/>
+          <w:szCs w:val="24"/>
+        </w:rPr>
+        <w:t xml:space="preserve"> </w:t>
+      </w:r>
+      <w:r>
+        <w:rPr>
+          <w:rFonts w:ascii="Poppins" w:hAnsi="Poppins" w:cs="Poppins"/>
+          <w:sz w:val="24"/>
+          <w:szCs w:val="24"/>
+        </w:rPr>
+        <w:t>di baris yang sama</w:t>
+      </w:r>
+      <w:r>
+        <w:rPr>
+          <w:rFonts w:ascii="Poppins" w:hAnsi="Poppins" w:cs="Poppins"/>
+          <w:sz w:val="24"/>
+          <w:szCs w:val="24"/>
+        </w:rPr>
+        <w:t xml:space="preserve"> yaitu </w:t>
+      </w:r>
+    </w:p>
+    <w:p>
+      <w:pPr>
+        <w:shd w:val="clear" w:color="auto" w:fill="1A1B26"/>
+        <w:spacing w:after="0" w:line="450" w:lineRule="atLeast"/>
+        <w:ind w:left="360"/>
+        <w:rPr>
+          <w:rFonts w:ascii="Inconsolata" w:eastAsia="Times New Roman" w:hAnsi="Inconsolata" w:cs="Times New Roman"/>
+          <w:color w:val="A9B1D6"/>
+          <w:kern w:val="0"/>
+          <w:sz w:val="33"/>
+          <w:szCs w:val="33"/>
+          <w14:ligatures w14:val="none"/>
+        </w:rPr>
+      </w:pPr>
+      <w:proofErr w:type="gramStart"/>
+      <w:r>
+        <w:rPr>
+          <w:rFonts w:ascii="Inconsolata" w:eastAsia="Times New Roman" w:hAnsi="Inconsolata" w:cs="Times New Roman"/>
+          <w:color w:val="7AA2F7"/>
+          <w:kern w:val="0"/>
+          <w:sz w:val="33"/>
+          <w:szCs w:val="33"/>
+          <w14:ligatures w14:val="none"/>
+        </w:rPr>
+        <w:t>print</w:t>
+      </w:r>
+      <w:r>
+        <w:rPr>
+          <w:rFonts w:ascii="Inconsolata" w:eastAsia="Times New Roman" w:hAnsi="Inconsolata" w:cs="Times New Roman"/>
+          <w:color w:val="A9B1D6"/>
+          <w:kern w:val="0"/>
+          <w:sz w:val="33"/>
+          <w:szCs w:val="33"/>
+          <w14:ligatures w14:val="none"/>
+        </w:rPr>
+        <w:t>(</w:t>
+      </w:r>
+      <w:proofErr w:type="gramEnd"/>
+      <w:r>
+        <w:rPr>
+          <w:rFonts w:ascii="Inconsolata" w:eastAsia="Times New Roman" w:hAnsi="Inconsolata" w:cs="Times New Roman"/>
+          <w:color w:val="9ECE6A"/>
+          <w:kern w:val="0"/>
+          <w:sz w:val="33"/>
+          <w:szCs w:val="33"/>
+          <w14:ligatures w14:val="none"/>
+        </w:rPr>
+        <w:t>"Update from branch fitur/b"</w:t>
+      </w:r>
+      <w:r>
+        <w:rPr>
+          <w:rFonts w:ascii="Inconsolata" w:eastAsia="Times New Roman" w:hAnsi="Inconsolata" w:cs="Times New Roman"/>
+          <w:color w:val="A9B1D6"/>
+          <w:kern w:val="0"/>
+          <w:sz w:val="33"/>
+          <w:szCs w:val="33"/>
+          <w14:ligatures w14:val="none"/>
+        </w:rPr>
+        <w:t>)</w:t>
+      </w:r>
+      <w:r>
+        <w:rPr>
+          <w:rFonts w:ascii="Inconsolata" w:eastAsia="Times New Roman" w:hAnsi="Inconsolata" w:cs="Times New Roman"/>
+          <w:color w:val="89DDFF"/>
+          <w:kern w:val="0"/>
+          <w:sz w:val="33"/>
+          <w:szCs w:val="33"/>
+          <w14:ligatures w14:val="none"/>
+        </w:rPr>
+        <w:t>;</w:t>
+      </w:r>
+    </w:p>
+    <w:p>
+      <w:pPr>
+        <w:pStyle w:val="ListParagraph"/>
+        <w:spacing w:line="360" w:lineRule="auto"/>
+        <w:ind w:left="360"/>
+        <w:jc w:val="both"/>
+        <w:rPr>
+          <w:rFonts w:ascii="Poppins" w:hAnsi="Poppins" w:cs="Poppins"/>
+          <w:sz w:val="24"/>
+          <w:szCs w:val="24"/>
+        </w:rPr>
+      </w:pPr>
+    </w:p>
+    <w:p>
+      <w:pPr>
+        <w:pStyle w:val="ListParagraph"/>
+        <w:spacing w:line="360" w:lineRule="auto"/>
+        <w:ind w:left="360"/>
+        <w:jc w:val="both"/>
+        <w:rPr>
+          <w:rFonts w:ascii="Poppins" w:hAnsi="Poppins" w:cs="Poppins"/>
+          <w:sz w:val="24"/>
+          <w:szCs w:val="24"/>
+        </w:rPr>
+      </w:pPr>
+      <w:r>
+        <w:rPr>
+          <w:rFonts w:ascii="Poppins" w:hAnsi="Poppins" w:cs="Poppins"/>
+          <w:sz w:val="24"/>
+          <w:szCs w:val="24"/>
+        </w:rPr>
+        <w:t>Sehingga saat branch development melakukan merge pertama fitur a dapat di merge tanpa conflict tetapi saat</w:t>
+      </w:r>
+      <w:r>
+        <w:rPr>
+          <w:rFonts w:ascii="Poppins" w:hAnsi="Poppins" w:cs="Poppins"/>
+          <w:sz w:val="24"/>
+          <w:szCs w:val="24"/>
+        </w:rPr>
+        <w:t xml:space="preserve"> merge selanjutnya</w:t>
+      </w:r>
+      <w:r>
+        <w:rPr>
+          <w:rFonts w:ascii="Poppins" w:hAnsi="Poppins" w:cs="Poppins"/>
+          <w:sz w:val="24"/>
+          <w:szCs w:val="24"/>
+        </w:rPr>
+        <w:t xml:space="preserve"> ke fitur b akan terjadi conflict karena baris yang sama sudah di update oleh fitur a.</w:t>
+      </w:r>
+    </w:p>
+    <w:p>
+      <w:pPr>
+        <w:pStyle w:val="ListParagraph"/>
+        <w:spacing w:line="360" w:lineRule="auto"/>
+        <w:ind w:left="360"/>
+        <w:jc w:val="both"/>
+        <w:rPr>
+          <w:noProof/>
+        </w:rPr>
+      </w:pPr>
+      <w:r>
+        <w:rPr>
+          <w:rFonts w:ascii="Poppins" w:hAnsi="Poppins" w:cs="Poppins"/>
+          <w:sz w:val="24"/>
+          <w:szCs w:val="24"/>
+        </w:rPr>
+        <w:lastRenderedPageBreak/>
+        <w:drawing>
+          <wp:inline distT="0" distB="0" distL="0" distR="0" wp14:anchorId="6206814E" wp14:editId="2E9B66A7">
+            <wp:extent cx="5706271" cy="2629267"/>
+            <wp:effectExtent l="0" t="0" r="8890" b="0"/>
+            <wp:docPr id="751769108" name="Picture 1"/>
+            <wp:cNvGraphicFramePr>
+              <a:graphicFrameLocks xmlns:a="http://schemas.openxmlformats.org/drawingml/2006/main" noChangeAspect="1"/>
+            </wp:cNvGraphicFramePr>
+            <a:graphic xmlns:a="http://schemas.openxmlformats.org/drawingml/2006/main">
+              <a:graphicData uri="http://schemas.openxmlformats.org/drawingml/2006/picture">
+                <pic:pic xmlns:pic="http://schemas.openxmlformats.org/drawingml/2006/picture">
+                  <pic:nvPicPr>
+                    <pic:cNvPr id="751769108" name=""/>
+                    <pic:cNvPicPr/>
+                  </pic:nvPicPr>
+                  <pic:blipFill>
+                    <a:blip r:embed="rId14"/>
+                    <a:stretch>
+                      <a:fillRect/>
+                    </a:stretch>
+                  </pic:blipFill>
+                  <pic:spPr>
+                    <a:xfrm>
+                      <a:off x="0" y="0"/>
+                      <a:ext cx="5706271" cy="2629267"/>
+                    </a:xfrm>
+                    <a:prstGeom prst="rect">
+                      <a:avLst/>
+                    </a:prstGeom>
+                  </pic:spPr>
+                </pic:pic>
+              </a:graphicData>
+            </a:graphic>
+          </wp:inline>
+        </w:drawing>
+      </w:r>
+      <w:r>
+        <w:rPr>
+          <w:noProof/>
+        </w:rPr>
+        <w:t xml:space="preserve"> </w:t>
+      </w:r>
+    </w:p>
+    <w:p>
+      <w:pPr>
+        <w:pStyle w:val="ListParagraph"/>
+        <w:spacing w:line="360" w:lineRule="auto"/>
+        <w:ind w:left="360"/>
+        <w:jc w:val="both"/>
+        <w:rPr>
+          <w:noProof/>
+        </w:rPr>
+      </w:pPr>
+    </w:p>
+    <w:p>
+      <w:pPr>
+        <w:pStyle w:val="ListParagraph"/>
+        <w:spacing w:line="360" w:lineRule="auto"/>
+        <w:ind w:left="360"/>
+        <w:jc w:val="both"/>
+        <w:rPr>
+          <w:rFonts w:ascii="Poppins" w:hAnsi="Poppins" w:cs="Poppins"/>
+          <w:sz w:val="24"/>
+          <w:szCs w:val="24"/>
+        </w:rPr>
+      </w:pPr>
+      <w:r>
+        <w:rPr>
+          <w:rFonts w:ascii="Poppins" w:hAnsi="Poppins" w:cs="Poppins"/>
+          <w:sz w:val="24"/>
+          <w:szCs w:val="24"/>
+        </w:rPr>
+        <w:drawing>
+          <wp:inline distT="0" distB="0" distL="0" distR="0" wp14:anchorId="060F8DC8" wp14:editId="3A3E64AB">
+            <wp:extent cx="5706110" cy="3786394"/>
+            <wp:effectExtent l="0" t="0" r="0" b="5080"/>
+            <wp:docPr id="1865246970" name="Picture 1"/>
+            <wp:cNvGraphicFramePr>
+              <a:graphicFrameLocks xmlns:a="http://schemas.openxmlformats.org/drawingml/2006/main" noChangeAspect="1"/>
+            </wp:cNvGraphicFramePr>
+            <a:graphic xmlns:a="http://schemas.openxmlformats.org/drawingml/2006/main">
+              <a:graphicData uri="http://schemas.openxmlformats.org/drawingml/2006/picture">
+                <pic:pic xmlns:pic="http://schemas.openxmlformats.org/drawingml/2006/picture">
+                  <pic:nvPicPr>
+                    <pic:cNvPr id="1865246970" name=""/>
+                    <pic:cNvPicPr/>
+                  </pic:nvPicPr>
+                  <pic:blipFill>
+                    <a:blip r:embed="rId15"/>
+                    <a:stretch>
+                      <a:fillRect/>
+                    </a:stretch>
+                  </pic:blipFill>
+                  <pic:spPr>
+                    <a:xfrm>
+                      <a:off x="0" y="0"/>
+                      <a:ext cx="5713192" cy="3791094"/>
+                    </a:xfrm>
+                    <a:prstGeom prst="rect">
+                      <a:avLst/>
+                    </a:prstGeom>
+                  </pic:spPr>
+                </pic:pic>
+              </a:graphicData>
+            </a:graphic>
+          </wp:inline>
+        </w:drawing>
+      </w:r>
+    </w:p>
+    <w:p>
+      <w:pPr>
+        <w:pStyle w:val="ListParagraph"/>
+        <w:spacing w:line="360" w:lineRule="auto"/>
+        <w:ind w:left="360"/>
+        <w:jc w:val="both"/>
+        <w:rPr>
+          <w:rFonts w:ascii="Poppins" w:hAnsi="Poppins" w:cs="Poppins"/>
+          <w:sz w:val="24"/>
+          <w:szCs w:val="24"/>
+        </w:rPr>
+      </w:pPr>
+    </w:p>
+    <w:p>
+      <w:pPr>
+        <w:pStyle w:val="ListParagraph"/>
+        <w:spacing w:line="360" w:lineRule="auto"/>
+        <w:ind w:left="360"/>
+        <w:jc w:val="both"/>
+        <w:rPr>
+          <w:rFonts w:ascii="Poppins" w:hAnsi="Poppins" w:cs="Poppins"/>
+          <w:sz w:val="24"/>
+          <w:szCs w:val="24"/>
+        </w:rPr>
+      </w:pPr>
+      <w:r>
+        <w:rPr>
+          <w:rFonts w:ascii="Poppins" w:hAnsi="Poppins" w:cs="Poppins"/>
+          <w:sz w:val="24"/>
+          <w:szCs w:val="24"/>
+        </w:rPr>
+        <w:t>Untuk menyelesaikan merge pilih kode yang ingin di simpan lalu buat commit baru.</w:t>
+      </w:r>
+    </w:p>
+    <w:p>
+      <w:pPr>
+        <w:pStyle w:val="ListParagraph"/>
+        <w:spacing w:line="360" w:lineRule="auto"/>
+        <w:ind w:left="360"/>
+        <w:jc w:val="both"/>
+        <w:rPr>
+          <w:rFonts w:ascii="Poppins" w:hAnsi="Poppins" w:cs="Poppins"/>
+          <w:sz w:val="24"/>
+          <w:szCs w:val="24"/>
+        </w:rPr>
+      </w:pPr>
+    </w:p>
+    <w:p>
+      <w:pPr>
+        <w:pStyle w:val="ListParagraph"/>
+        <w:spacing w:line="360" w:lineRule="auto"/>
+        <w:ind w:left="360"/>
+        <w:rPr>
+          <w:rFonts w:ascii="Poppins" w:hAnsi="Poppins" w:cs="Poppins"/>
+          <w:sz w:val="24"/>
+          <w:szCs w:val="24"/>
+        </w:rPr>
+      </w:pPr>
+      <w:r>
+        <w:rPr>
+          <w:rFonts w:ascii="Poppins" w:hAnsi="Poppins" w:cs="Poppins"/>
+          <w:sz w:val="24"/>
+          <w:szCs w:val="24"/>
+        </w:rPr>
+        <w:lastRenderedPageBreak/>
+        <w:t>Untuk melakukan merge dari development ke master buat pull request.</w:t>
+      </w:r>
+      <w:r>
+        <w:rPr>
+          <w:noProof/>
+        </w:rPr>
+        <w:drawing>
+          <wp:inline distT="0" distB="0" distL="0" distR="0" wp14:anchorId="09145581" wp14:editId="4221D739">
+            <wp:extent cx="5486400" cy="2323514"/>
+            <wp:effectExtent l="0" t="0" r="0" b="635"/>
+            <wp:docPr id="670270998" name="Picture 1"/>
+            <wp:cNvGraphicFramePr>
+              <a:graphicFrameLocks xmlns:a="http://schemas.openxmlformats.org/drawingml/2006/main" noChangeAspect="1"/>
+            </wp:cNvGraphicFramePr>
+            <a:graphic xmlns:a="http://schemas.openxmlformats.org/drawingml/2006/main">
+              <a:graphicData uri="http://schemas.openxmlformats.org/drawingml/2006/picture">
+                <pic:pic xmlns:pic="http://schemas.openxmlformats.org/drawingml/2006/picture">
+                  <pic:nvPicPr>
+                    <pic:cNvPr id="670270998" name=""/>
+                    <pic:cNvPicPr/>
+                  </pic:nvPicPr>
+                  <pic:blipFill>
+                    <a:blip r:embed="rId16"/>
+                    <a:stretch>
+                      <a:fillRect/>
+                    </a:stretch>
+                  </pic:blipFill>
+                  <pic:spPr>
+                    <a:xfrm>
+                      <a:off x="0" y="0"/>
+                      <a:ext cx="5486400" cy="2323514"/>
+                    </a:xfrm>
+                    <a:prstGeom prst="rect">
+                      <a:avLst/>
+                    </a:prstGeom>
+                  </pic:spPr>
+                </pic:pic>
+              </a:graphicData>
+            </a:graphic>
+          </wp:inline>
+        </w:drawing>
+      </w:r>
+    </w:p>
+    <w:p>
+      <w:pPr>
+        <w:pStyle w:val="ListParagraph"/>
+        <w:spacing w:line="360" w:lineRule="auto"/>
+        <w:ind w:left="360"/>
+        <w:jc w:val="both"/>
+        <w:rPr>
+          <w:rFonts w:ascii="Poppins" w:hAnsi="Poppins" w:cs="Poppins"/>
+          <w:sz w:val="24"/>
+          <w:szCs w:val="24"/>
+        </w:rPr>
+      </w:pPr>
+      <w:r>
+        <w:rPr>
+          <w:rFonts w:ascii="Poppins" w:hAnsi="Poppins" w:cs="Poppins"/>
+          <w:sz w:val="24"/>
+          <w:szCs w:val="24"/>
+        </w:rPr>
+        <w:drawing>
+          <wp:inline distT="0" distB="0" distL="0" distR="0" wp14:anchorId="2207826D" wp14:editId="52740F05">
+            <wp:extent cx="5486400" cy="3066757"/>
+            <wp:effectExtent l="0" t="0" r="0" b="635"/>
+            <wp:docPr id="1278517331" name="Picture 1"/>
+            <wp:cNvGraphicFramePr>
+              <a:graphicFrameLocks xmlns:a="http://schemas.openxmlformats.org/drawingml/2006/main" noChangeAspect="1"/>
+            </wp:cNvGraphicFramePr>
+            <a:graphic xmlns:a="http://schemas.openxmlformats.org/drawingml/2006/main">
+              <a:graphicData uri="http://schemas.openxmlformats.org/drawingml/2006/picture">
+                <pic:pic xmlns:pic="http://schemas.openxmlformats.org/drawingml/2006/picture">
+                  <pic:nvPicPr>
+                    <pic:cNvPr id="1278517331" name=""/>
+                    <pic:cNvPicPr/>
+                  </pic:nvPicPr>
+                  <pic:blipFill>
+                    <a:blip r:embed="rId17"/>
+                    <a:stretch>
+                      <a:fillRect/>
+                    </a:stretch>
+                  </pic:blipFill>
+                  <pic:spPr>
+                    <a:xfrm>
+                      <a:off x="0" y="0"/>
+                      <a:ext cx="5486400" cy="3066757"/>
+                    </a:xfrm>
+                    <a:prstGeom prst="rect">
+                      <a:avLst/>
+                    </a:prstGeom>
+                  </pic:spPr>
+                </pic:pic>
+              </a:graphicData>
+            </a:graphic>
+          </wp:inline>
+        </w:drawing>
+      </w:r>
+    </w:p>
+    <w:p>
+      <w:pPr>
+        <w:pStyle w:val="ListParagraph"/>
+        <w:spacing w:line="360" w:lineRule="auto"/>
+        <w:ind w:left="360"/>
+        <w:jc w:val="both"/>
+        <w:rPr>
+          <w:rFonts w:ascii="Poppins" w:hAnsi="Poppins" w:cs="Poppins"/>
+          <w:sz w:val="24"/>
+          <w:szCs w:val="24"/>
+        </w:rPr>
+      </w:pPr>
+      <w:r>
+        <w:rPr>
+          <w:rFonts w:ascii="Poppins" w:hAnsi="Poppins" w:cs="Poppins"/>
+          <w:sz w:val="24"/>
+          <w:szCs w:val="24"/>
+        </w:rPr>
+        <w:drawing>
+          <wp:inline distT="0" distB="0" distL="0" distR="0" wp14:anchorId="42E8F86F" wp14:editId="26485676">
+            <wp:extent cx="4572000" cy="2159488"/>
+            <wp:effectExtent l="0" t="0" r="0" b="0"/>
+            <wp:docPr id="164835573" name="Picture 1"/>
+            <wp:cNvGraphicFramePr>
+              <a:graphicFrameLocks xmlns:a="http://schemas.openxmlformats.org/drawingml/2006/main" noChangeAspect="1"/>
+            </wp:cNvGraphicFramePr>
+            <a:graphic xmlns:a="http://schemas.openxmlformats.org/drawingml/2006/main">
+              <a:graphicData uri="http://schemas.openxmlformats.org/drawingml/2006/picture">
+                <pic:pic xmlns:pic="http://schemas.openxmlformats.org/drawingml/2006/picture">
+                  <pic:nvPicPr>
+                    <pic:cNvPr id="164835573" name=""/>
+                    <pic:cNvPicPr/>
+                  </pic:nvPicPr>
+                  <pic:blipFill>
+                    <a:blip r:embed="rId18"/>
+                    <a:stretch>
+                      <a:fillRect/>
+                    </a:stretch>
+                  </pic:blipFill>
+                  <pic:spPr>
+                    <a:xfrm>
+                      <a:off x="0" y="0"/>
+                      <a:ext cx="4572000" cy="2159488"/>
+                    </a:xfrm>
+                    <a:prstGeom prst="rect">
+                      <a:avLst/>
+                    </a:prstGeom>
+                  </pic:spPr>
+                </pic:pic>
+              </a:graphicData>
+            </a:graphic>
+          </wp:inline>
+        </w:drawing>
+      </w:r>
+    </w:p>
+    <w:p>
+      <w:pPr>
+        <w:spacing w:line="360" w:lineRule="auto"/>
+        <w:jc w:val="both"/>
+        <w:rPr>
+          <w:rFonts w:ascii="Poppins" w:hAnsi="Poppins" w:cs="Poppins"/>
+          <w:b/>
+          <w:bCs/>
+          <w:sz w:val="24"/>
+          <w:szCs w:val="24"/>
+        </w:rPr>
+      </w:pPr>
+      <w:r>
+        <w:rPr>
+          <w:rFonts w:ascii="Poppins" w:hAnsi="Poppins" w:cs="Poppins"/>
+          <w:b/>
+          <w:bCs/>
+          <w:sz w:val="24"/>
+          <w:szCs w:val="24"/>
+        </w:rPr>
+        <w:lastRenderedPageBreak/>
         <w:t>Soal Eksplorasi (Nilai 20)</w:t>
       </w:r>
     </w:p>
     <w:p>
       <w:pPr>
+        <w:pStyle w:val="ListParagraph"/>
+        <w:numPr>
+          <w:ilvl w:val="0"/>
+          <w:numId w:val="17"/>
+        </w:numPr>
         <w:spacing w:line="360" w:lineRule="auto"/>
         <w:jc w:val="both"/>
         <w:rPr>
@@ -643,6 +2066,11 @@
     </w:p>
     <w:p>
       <w:pPr>
+        <w:pStyle w:val="ListParagraph"/>
+        <w:numPr>
+          <w:ilvl w:val="0"/>
+          <w:numId w:val="20"/>
+        </w:numPr>
         <w:spacing w:line="360" w:lineRule="auto"/>
         <w:jc w:val="both"/>
         <w:rPr>
@@ -662,6 +2090,11 @@
     </w:p>
     <w:p>
       <w:pPr>
+        <w:pStyle w:val="ListParagraph"/>
+        <w:numPr>
+          <w:ilvl w:val="0"/>
+          <w:numId w:val="20"/>
+        </w:numPr>
         <w:spacing w:line="360" w:lineRule="auto"/>
         <w:jc w:val="both"/>
         <w:rPr>
@@ -681,6 +2114,11 @@
     </w:p>
     <w:p>
       <w:pPr>
+        <w:pStyle w:val="ListParagraph"/>
+        <w:numPr>
+          <w:ilvl w:val="0"/>
+          <w:numId w:val="20"/>
+        </w:numPr>
         <w:spacing w:line="360" w:lineRule="auto"/>
         <w:jc w:val="both"/>
         <w:rPr>
@@ -701,16 +2139,88 @@
     <w:p>
       <w:pPr>
         <w:spacing w:line="360" w:lineRule="auto"/>
-        <w:jc w:val="both"/>
-        <w:rPr>
-          <w:rFonts w:ascii="Poppins" w:hAnsi="Poppins" w:cs="Poppins"/>
-          <w:sz w:val="24"/>
-          <w:szCs w:val="24"/>
-        </w:rPr>
-      </w:pPr>
-    </w:p>
-    <w:p>
-      <w:pPr>
+        <w:ind w:left="360"/>
+        <w:jc w:val="both"/>
+        <w:rPr>
+          <w:rFonts w:ascii="Poppins" w:hAnsi="Poppins" w:cs="Poppins"/>
+          <w:b/>
+          <w:bCs/>
+          <w:sz w:val="24"/>
+          <w:szCs w:val="24"/>
+        </w:rPr>
+      </w:pPr>
+      <w:r>
+        <w:rPr>
+          <w:rFonts w:ascii="Poppins" w:hAnsi="Poppins" w:cs="Poppins"/>
+          <w:b/>
+          <w:bCs/>
+          <w:sz w:val="24"/>
+          <w:szCs w:val="24"/>
+        </w:rPr>
+        <w:t>Jawaban:</w:t>
+      </w:r>
+    </w:p>
+    <w:p>
+      <w:pPr>
+        <w:spacing w:line="360" w:lineRule="auto"/>
+        <w:ind w:firstLine="360"/>
+        <w:jc w:val="both"/>
+        <w:rPr>
+          <w:rFonts w:ascii="Poppins" w:hAnsi="Poppins" w:cs="Poppins"/>
+          <w:sz w:val="24"/>
+          <w:szCs w:val="24"/>
+        </w:rPr>
+      </w:pPr>
+      <w:r>
+        <w:rPr>
+          <w:rFonts w:ascii="Poppins" w:hAnsi="Poppins" w:cs="Poppins"/>
+          <w:sz w:val="24"/>
+          <w:szCs w:val="24"/>
+        </w:rPr>
+        <w:drawing>
+          <wp:inline distT="0" distB="0" distL="0" distR="0" wp14:anchorId="6712B957" wp14:editId="3A2694D4">
+            <wp:extent cx="4946061" cy="5468815"/>
+            <wp:effectExtent l="0" t="0" r="6985" b="0"/>
+            <wp:docPr id="632160046" name="Picture 1"/>
+            <wp:cNvGraphicFramePr>
+              <a:graphicFrameLocks xmlns:a="http://schemas.openxmlformats.org/drawingml/2006/main" noChangeAspect="1"/>
+            </wp:cNvGraphicFramePr>
+            <a:graphic xmlns:a="http://schemas.openxmlformats.org/drawingml/2006/main">
+              <a:graphicData uri="http://schemas.openxmlformats.org/drawingml/2006/picture">
+                <pic:pic xmlns:pic="http://schemas.openxmlformats.org/drawingml/2006/picture">
+                  <pic:nvPicPr>
+                    <pic:cNvPr id="632160046" name=""/>
+                    <pic:cNvPicPr/>
+                  </pic:nvPicPr>
+                  <pic:blipFill>
+                    <a:blip r:embed="rId19"/>
+                    <a:stretch>
+                      <a:fillRect/>
+                    </a:stretch>
+                  </pic:blipFill>
+                  <pic:spPr>
+                    <a:xfrm>
+                      <a:off x="0" y="0"/>
+                      <a:ext cx="4954872" cy="5478557"/>
+                    </a:xfrm>
+                    <a:prstGeom prst="rect">
+                      <a:avLst/>
+                    </a:prstGeom>
+                  </pic:spPr>
+                </pic:pic>
+              </a:graphicData>
+            </a:graphic>
+          </wp:inline>
+        </w:drawing>
+      </w:r>
+    </w:p>
+    <w:p>
+      <w:pPr>
+        <w:pStyle w:val="ListParagraph"/>
+        <w:numPr>
+          <w:ilvl w:val="0"/>
+          <w:numId w:val="19"/>
+        </w:numPr>
         <w:spacing w:line="360" w:lineRule="auto"/>
         <w:jc w:val="both"/>
         <w:rPr>
@@ -731,6 +2241,66 @@
     </w:p>
     <w:p>
       <w:pPr>
+        <w:pStyle w:val="ListParagraph"/>
+        <w:spacing w:line="360" w:lineRule="auto"/>
+        <w:ind w:left="360"/>
+        <w:jc w:val="both"/>
+        <w:rPr>
+          <w:rFonts w:ascii="Poppins" w:hAnsi="Poppins" w:cs="Poppins"/>
+          <w:sz w:val="24"/>
+          <w:szCs w:val="24"/>
+        </w:rPr>
+      </w:pPr>
+      <w:r>
+        <w:rPr>
+          <w:rFonts w:ascii="Poppins" w:hAnsi="Poppins" w:cs="Poppins"/>
+          <w:sz w:val="24"/>
+          <w:szCs w:val="24"/>
+        </w:rPr>
+        <w:drawing>
+          <wp:inline distT="0" distB="0" distL="0" distR="0" wp14:anchorId="7CCFC440" wp14:editId="58A6F589">
+            <wp:extent cx="4359436" cy="2875085"/>
+            <wp:effectExtent l="0" t="0" r="3175" b="1905"/>
+            <wp:docPr id="870890460" name="Picture 1"/>
+            <wp:cNvGraphicFramePr>
+              <a:graphicFrameLocks xmlns:a="http://schemas.openxmlformats.org/drawingml/2006/main" noChangeAspect="1"/>
+            </wp:cNvGraphicFramePr>
+            <a:graphic xmlns:a="http://schemas.openxmlformats.org/drawingml/2006/main">
+              <a:graphicData uri="http://schemas.openxmlformats.org/drawingml/2006/picture">
+                <pic:pic xmlns:pic="http://schemas.openxmlformats.org/drawingml/2006/picture">
+                  <pic:nvPicPr>
+                    <pic:cNvPr id="870890460" name=""/>
+                    <pic:cNvPicPr/>
+                  </pic:nvPicPr>
+                  <pic:blipFill>
+                    <a:blip r:embed="rId20"/>
+                    <a:stretch>
+                      <a:fillRect/>
+                    </a:stretch>
+                  </pic:blipFill>
+                  <pic:spPr>
+                    <a:xfrm>
+                      <a:off x="0" y="0"/>
+                      <a:ext cx="4376861" cy="2886577"/>
+                    </a:xfrm>
+                    <a:prstGeom prst="rect">
+                      <a:avLst/>
+                    </a:prstGeom>
+                  </pic:spPr>
+                </pic:pic>
+              </a:graphicData>
+            </a:graphic>
+          </wp:inline>
+        </w:drawing>
+      </w:r>
+    </w:p>
+    <w:p>
+      <w:pPr>
+        <w:pStyle w:val="ListParagraph"/>
+        <w:numPr>
+          <w:ilvl w:val="0"/>
+          <w:numId w:val="19"/>
+        </w:numPr>
         <w:spacing w:line="360" w:lineRule="auto"/>
         <w:jc w:val="both"/>
         <w:rPr>
@@ -746,6 +2316,60 @@
           <w:szCs w:val="24"/>
         </w:rPr>
         <w:t>Lakukan code review pada github yang kalian kumpulkan</w:t>
+      </w:r>
+    </w:p>
+    <w:p>
+      <w:pPr>
+        <w:spacing w:line="360" w:lineRule="auto"/>
+        <w:ind w:firstLine="360"/>
+        <w:jc w:val="both"/>
+        <w:rPr>
+          <w:rFonts w:ascii="Poppins" w:hAnsi="Poppins" w:cs="Poppins"/>
+          <w:sz w:val="24"/>
+          <w:szCs w:val="24"/>
+        </w:rPr>
+      </w:pPr>
+      <w:r>
+        <w:rPr>
+          <w:rFonts w:ascii="Poppins" w:hAnsi="Poppins" w:cs="Poppins"/>
+          <w:sz w:val="24"/>
+          <w:szCs w:val="24"/>
+        </w:rPr>
+        <w:drawing>
+          <wp:inline distT="0" distB="0" distL="0" distR="0" wp14:anchorId="659B7775" wp14:editId="7C3C8041">
+            <wp:extent cx="5602470" cy="4413739"/>
+            <wp:effectExtent l="0" t="0" r="0" b="6350"/>
+            <wp:docPr id="1005827556" name="Picture 1"/>
+            <wp:cNvGraphicFramePr>
+              <a:graphicFrameLocks xmlns:a="http://schemas.openxmlformats.org/drawingml/2006/main" noChangeAspect="1"/>
+            </wp:cNvGraphicFramePr>
+            <a:graphic xmlns:a="http://schemas.openxmlformats.org/drawingml/2006/main">
+              <a:graphicData uri="http://schemas.openxmlformats.org/drawingml/2006/picture">
+                <pic:pic xmlns:pic="http://schemas.openxmlformats.org/drawingml/2006/picture">
+                  <pic:nvPicPr>
+                    <pic:cNvPr id="1005827556" name=""/>
+                    <pic:cNvPicPr/>
+                  </pic:nvPicPr>
+                  <pic:blipFill>
+                    <a:blip r:embed="rId21"/>
+                    <a:stretch>
+                      <a:fillRect/>
+                    </a:stretch>
+                  </pic:blipFill>
+                  <pic:spPr>
+                    <a:xfrm>
+                      <a:off x="0" y="0"/>
+                      <a:ext cx="5635936" cy="4440104"/>
+                    </a:xfrm>
+                    <a:prstGeom prst="rect">
+                      <a:avLst/>
+                    </a:prstGeom>
+                  </pic:spPr>
+                </pic:pic>
+              </a:graphicData>
+            </a:graphic>
+          </wp:inline>
+        </w:drawing>
       </w:r>
     </w:p>
     <w:p>
@@ -837,6 +2461,119 @@
 <file path=word/numbering.xml><?xml version="1.0" encoding="utf-8"?>
 <w:numbering xmlns:wpc="http://schemas.microsoft.com/office/word/2010/wordprocessingCanvas" xmlns:cx="http://schemas.microsoft.com/office/drawing/2014/chartex" xmlns:cx1="http://schemas.microsoft.com/office/drawing/2015/9/8/chartex" xmlns:cx2="http://schemas.microsoft.com/office/drawing/2015/10/21/chartex" xmlns:cx3="http://schemas.microsoft.com/office/drawing/2016/5/9/chartex" xmlns:cx4="http://schemas.microsoft.com/office/drawing/2016/5/10/chartex" xmlns:cx5="http://schemas.microsoft.com/office/drawing/2016/5/11/chartex" xmlns:cx6="http://schemas.microsoft.com/office/drawing/2016/5/12/chartex" xmlns:cx7="http://schemas.microsoft.com/office/drawing/2016/5/13/chartex" xmlns:cx8="http://schemas.microsoft.com/office/drawing/2016/5/14/chartex" xmlns:mc="http://schemas.openxmlformats.org/markup-compatibility/2006" xmlns:aink="http://schemas.microsoft.com/office/drawing/2016/ink" xmlns:am3d="http://schemas.microsoft.com/office/drawing/2017/model3d" xmlns:o="urn:schemas-microsoft-com:office:office" xmlns:oel="http://schemas.microsoft.com/office/2019/extlst" xmlns:r="http://schemas.openxmlformats.org/officeDocument/2006/relationships" xmlns:m="http://schemas.openxmlformats.org/officeDocument/2006/math" xmlns:v="urn:schemas-microsoft-com:vml" xmlns:wp14="http://schemas.microsoft.com/office/word/2010/wordprocessingDrawing" xmlns:wp="http://schemas.openxmlformats.org/drawingml/2006/wordprocessingDrawing" xmlns:w10="urn:schemas-microsoft-com:office:word" xmlns:w="http://schemas.openxmlformats.org/wordprocessingml/2006/main" xmlns:w14="http://schemas.microsoft.com/office/word/2010/wordml" xmlns:w15="http://schemas.microsoft.com/office/word/2012/wordml" xmlns:w16cex="http://schemas.microsoft.com/office/word/2018/wordml/cex" xmlns:w16cid="http://schemas.microsoft.com/office/word/2016/wordml/cid" xmlns:w16="http://schemas.microsoft.com/office/word/2018/wordml" xmlns:w16sdtdh="http://schemas.microsoft.com/office/word/2020/wordml/sdtdatahash" xmlns:w16se="http://schemas.microsoft.com/office/word/2015/wordml/symex" xmlns:wpg="http://schemas.microsoft.com/office/word/2010/wordprocessingGroup" xmlns:wpi="http://schemas.microsoft.com/office/word/2010/wordprocessingInk" xmlns:wne="http://schemas.microsoft.com/office/word/2006/wordml" xmlns:wps="http://schemas.microsoft.com/office/word/2010/wordprocessingShape" mc:Ignorable="w14 w15 w16se w16cid w16 w16cex w16sdtdh wp14">
   <w:abstractNum w:abstractNumId="0" w15:restartNumberingAfterBreak="0">
+    <w:nsid w:val="013C07AB"/>
+    <w:multiLevelType w:val="hybridMultilevel"/>
+    <w:tmpl w:val="7EA634A8"/>
+    <w:lvl w:ilvl="0" w:tplc="04090001">
+      <w:start w:val="1"/>
+      <w:numFmt w:val="bullet"/>
+      <w:lvlText w:val=""/>
+      <w:lvlJc w:val="left"/>
+      <w:pPr>
+        <w:ind w:left="360" w:hanging="360"/>
+      </w:pPr>
+      <w:rPr>
+        <w:rFonts w:ascii="Symbol" w:hAnsi="Symbol" w:hint="default"/>
+      </w:rPr>
+    </w:lvl>
+    <w:lvl w:ilvl="1" w:tplc="04090003" w:tentative="1">
+      <w:start w:val="1"/>
+      <w:numFmt w:val="bullet"/>
+      <w:lvlText w:val="o"/>
+      <w:lvlJc w:val="left"/>
+      <w:pPr>
+        <w:ind w:left="1080" w:hanging="360"/>
+      </w:pPr>
+      <w:rPr>
+        <w:rFonts w:ascii="Courier New" w:hAnsi="Courier New" w:cs="Courier New" w:hint="default"/>
+      </w:rPr>
+    </w:lvl>
+    <w:lvl w:ilvl="2" w:tplc="04090005" w:tentative="1">
+      <w:start w:val="1"/>
+      <w:numFmt w:val="bullet"/>
+      <w:lvlText w:val=""/>
+      <w:lvlJc w:val="left"/>
+      <w:pPr>
+        <w:ind w:left="1800" w:hanging="360"/>
+      </w:pPr>
+      <w:rPr>
+        <w:rFonts w:ascii="Wingdings" w:hAnsi="Wingdings" w:hint="default"/>
+      </w:rPr>
+    </w:lvl>
+    <w:lvl w:ilvl="3" w:tplc="04090001" w:tentative="1">
+      <w:start w:val="1"/>
+      <w:numFmt w:val="bullet"/>
+      <w:lvlText w:val=""/>
+      <w:lvlJc w:val="left"/>
+      <w:pPr>
+        <w:ind w:left="2520" w:hanging="360"/>
+      </w:pPr>
+      <w:rPr>
+        <w:rFonts w:ascii="Symbol" w:hAnsi="Symbol" w:hint="default"/>
+      </w:rPr>
+    </w:lvl>
+    <w:lvl w:ilvl="4" w:tplc="04090003" w:tentative="1">
+      <w:start w:val="1"/>
+      <w:numFmt w:val="bullet"/>
+      <w:lvlText w:val="o"/>
+      <w:lvlJc w:val="left"/>
+      <w:pPr>
+        <w:ind w:left="3240" w:hanging="360"/>
+      </w:pPr>
+      <w:rPr>
+        <w:rFonts w:ascii="Courier New" w:hAnsi="Courier New" w:cs="Courier New" w:hint="default"/>
+      </w:rPr>
+    </w:lvl>
+    <w:lvl w:ilvl="5" w:tplc="04090005" w:tentative="1">
+      <w:start w:val="1"/>
+      <w:numFmt w:val="bullet"/>
+      <w:lvlText w:val=""/>
+      <w:lvlJc w:val="left"/>
+      <w:pPr>
+        <w:ind w:left="3960" w:hanging="360"/>
+      </w:pPr>
+      <w:rPr>
+        <w:rFonts w:ascii="Wingdings" w:hAnsi="Wingdings" w:hint="default"/>
+      </w:rPr>
+    </w:lvl>
+    <w:lvl w:ilvl="6" w:tplc="04090001" w:tentative="1">
+      <w:start w:val="1"/>
+      <w:numFmt w:val="bullet"/>
+      <w:lvlText w:val=""/>
+      <w:lvlJc w:val="left"/>
+      <w:pPr>
+        <w:ind w:left="4680" w:hanging="360"/>
+      </w:pPr>
+      <w:rPr>
+        <w:rFonts w:ascii="Symbol" w:hAnsi="Symbol" w:hint="default"/>
+      </w:rPr>
+    </w:lvl>
+    <w:lvl w:ilvl="7" w:tplc="04090003" w:tentative="1">
+      <w:start w:val="1"/>
+      <w:numFmt w:val="bullet"/>
+      <w:lvlText w:val="o"/>
+      <w:lvlJc w:val="left"/>
+      <w:pPr>
+        <w:ind w:left="5400" w:hanging="360"/>
+      </w:pPr>
+      <w:rPr>
+        <w:rFonts w:ascii="Courier New" w:hAnsi="Courier New" w:cs="Courier New" w:hint="default"/>
+      </w:rPr>
+    </w:lvl>
+    <w:lvl w:ilvl="8" w:tplc="04090005" w:tentative="1">
+      <w:start w:val="1"/>
+      <w:numFmt w:val="bullet"/>
+      <w:lvlText w:val=""/>
+      <w:lvlJc w:val="left"/>
+      <w:pPr>
+        <w:ind w:left="6120" w:hanging="360"/>
+      </w:pPr>
+      <w:rPr>
+        <w:rFonts w:ascii="Wingdings" w:hAnsi="Wingdings" w:hint="default"/>
+      </w:rPr>
+    </w:lvl>
+  </w:abstractNum>
+  <w:abstractNum w:abstractNumId="1" w15:restartNumberingAfterBreak="0">
     <w:nsid w:val="08804534"/>
     <w:multiLevelType w:val="hybridMultilevel"/>
     <w:tmpl w:val="0EE24EFE"/>
@@ -922,7 +2659,7 @@
       </w:pPr>
     </w:lvl>
   </w:abstractNum>
-  <w:abstractNum w:abstractNumId="1" w15:restartNumberingAfterBreak="0">
+  <w:abstractNum w:abstractNumId="2" w15:restartNumberingAfterBreak="0">
     <w:nsid w:val="11291382"/>
     <w:multiLevelType w:val="hybridMultilevel"/>
     <w:tmpl w:val="E1DC4D4C"/>
@@ -1011,7 +2748,295 @@
       </w:pPr>
     </w:lvl>
   </w:abstractNum>
-  <w:abstractNum w:abstractNumId="2" w15:restartNumberingAfterBreak="0">
+  <w:abstractNum w:abstractNumId="3" w15:restartNumberingAfterBreak="0">
+    <w:nsid w:val="1B6947C4"/>
+    <w:multiLevelType w:val="hybridMultilevel"/>
+    <w:tmpl w:val="031A56D4"/>
+    <w:lvl w:ilvl="0" w:tplc="04090001">
+      <w:start w:val="1"/>
+      <w:numFmt w:val="bullet"/>
+      <w:lvlText w:val=""/>
+      <w:lvlJc w:val="left"/>
+      <w:pPr>
+        <w:ind w:left="360" w:hanging="360"/>
+      </w:pPr>
+      <w:rPr>
+        <w:rFonts w:ascii="Symbol" w:hAnsi="Symbol" w:hint="default"/>
+      </w:rPr>
+    </w:lvl>
+    <w:lvl w:ilvl="1" w:tplc="FFFFFFFF" w:tentative="1">
+      <w:start w:val="1"/>
+      <w:numFmt w:val="bullet"/>
+      <w:lvlText w:val="o"/>
+      <w:lvlJc w:val="left"/>
+      <w:pPr>
+        <w:ind w:left="1080" w:hanging="360"/>
+      </w:pPr>
+      <w:rPr>
+        <w:rFonts w:ascii="Courier New" w:hAnsi="Courier New" w:cs="Courier New" w:hint="default"/>
+      </w:rPr>
+    </w:lvl>
+    <w:lvl w:ilvl="2" w:tplc="FFFFFFFF" w:tentative="1">
+      <w:start w:val="1"/>
+      <w:numFmt w:val="bullet"/>
+      <w:lvlText w:val=""/>
+      <w:lvlJc w:val="left"/>
+      <w:pPr>
+        <w:ind w:left="1800" w:hanging="360"/>
+      </w:pPr>
+      <w:rPr>
+        <w:rFonts w:ascii="Wingdings" w:hAnsi="Wingdings" w:hint="default"/>
+      </w:rPr>
+    </w:lvl>
+    <w:lvl w:ilvl="3" w:tplc="FFFFFFFF" w:tentative="1">
+      <w:start w:val="1"/>
+      <w:numFmt w:val="bullet"/>
+      <w:lvlText w:val=""/>
+      <w:lvlJc w:val="left"/>
+      <w:pPr>
+        <w:ind w:left="2520" w:hanging="360"/>
+      </w:pPr>
+      <w:rPr>
+        <w:rFonts w:ascii="Symbol" w:hAnsi="Symbol" w:hint="default"/>
+      </w:rPr>
+    </w:lvl>
+    <w:lvl w:ilvl="4" w:tplc="FFFFFFFF" w:tentative="1">
+      <w:start w:val="1"/>
+      <w:numFmt w:val="bullet"/>
+      <w:lvlText w:val="o"/>
+      <w:lvlJc w:val="left"/>
+      <w:pPr>
+        <w:ind w:left="3240" w:hanging="360"/>
+      </w:pPr>
+      <w:rPr>
+        <w:rFonts w:ascii="Courier New" w:hAnsi="Courier New" w:cs="Courier New" w:hint="default"/>
+      </w:rPr>
+    </w:lvl>
+    <w:lvl w:ilvl="5" w:tplc="FFFFFFFF" w:tentative="1">
+      <w:start w:val="1"/>
+      <w:numFmt w:val="bullet"/>
+      <w:lvlText w:val=""/>
+      <w:lvlJc w:val="left"/>
+      <w:pPr>
+        <w:ind w:left="3960" w:hanging="360"/>
+      </w:pPr>
+      <w:rPr>
+        <w:rFonts w:ascii="Wingdings" w:hAnsi="Wingdings" w:hint="default"/>
+      </w:rPr>
+    </w:lvl>
+    <w:lvl w:ilvl="6" w:tplc="FFFFFFFF" w:tentative="1">
+      <w:start w:val="1"/>
+      <w:numFmt w:val="bullet"/>
+      <w:lvlText w:val=""/>
+      <w:lvlJc w:val="left"/>
+      <w:pPr>
+        <w:ind w:left="4680" w:hanging="360"/>
+      </w:pPr>
+      <w:rPr>
+        <w:rFonts w:ascii="Symbol" w:hAnsi="Symbol" w:hint="default"/>
+      </w:rPr>
+    </w:lvl>
+    <w:lvl w:ilvl="7" w:tplc="FFFFFFFF" w:tentative="1">
+      <w:start w:val="1"/>
+      <w:numFmt w:val="bullet"/>
+      <w:lvlText w:val="o"/>
+      <w:lvlJc w:val="left"/>
+      <w:pPr>
+        <w:ind w:left="5400" w:hanging="360"/>
+      </w:pPr>
+      <w:rPr>
+        <w:rFonts w:ascii="Courier New" w:hAnsi="Courier New" w:cs="Courier New" w:hint="default"/>
+      </w:rPr>
+    </w:lvl>
+    <w:lvl w:ilvl="8" w:tplc="FFFFFFFF" w:tentative="1">
+      <w:start w:val="1"/>
+      <w:numFmt w:val="bullet"/>
+      <w:lvlText w:val=""/>
+      <w:lvlJc w:val="left"/>
+      <w:pPr>
+        <w:ind w:left="6120" w:hanging="360"/>
+      </w:pPr>
+      <w:rPr>
+        <w:rFonts w:ascii="Wingdings" w:hAnsi="Wingdings" w:hint="default"/>
+      </w:rPr>
+    </w:lvl>
+  </w:abstractNum>
+  <w:abstractNum w:abstractNumId="4" w15:restartNumberingAfterBreak="0">
+    <w:nsid w:val="1EFB3801"/>
+    <w:multiLevelType w:val="hybridMultilevel"/>
+    <w:tmpl w:val="61F8ED7A"/>
+    <w:lvl w:ilvl="0" w:tplc="04090001">
+      <w:start w:val="1"/>
+      <w:numFmt w:val="bullet"/>
+      <w:lvlText w:val=""/>
+      <w:lvlJc w:val="left"/>
+      <w:pPr>
+        <w:ind w:left="360" w:hanging="360"/>
+      </w:pPr>
+      <w:rPr>
+        <w:rFonts w:ascii="Symbol" w:hAnsi="Symbol" w:hint="default"/>
+      </w:rPr>
+    </w:lvl>
+    <w:lvl w:ilvl="1" w:tplc="FFFFFFFF" w:tentative="1">
+      <w:start w:val="1"/>
+      <w:numFmt w:val="lowerLetter"/>
+      <w:lvlText w:val="%2."/>
+      <w:lvlJc w:val="left"/>
+      <w:pPr>
+        <w:ind w:left="1080" w:hanging="360"/>
+      </w:pPr>
+    </w:lvl>
+    <w:lvl w:ilvl="2" w:tplc="FFFFFFFF" w:tentative="1">
+      <w:start w:val="1"/>
+      <w:numFmt w:val="lowerRoman"/>
+      <w:lvlText w:val="%3."/>
+      <w:lvlJc w:val="right"/>
+      <w:pPr>
+        <w:ind w:left="1800" w:hanging="180"/>
+      </w:pPr>
+    </w:lvl>
+    <w:lvl w:ilvl="3" w:tplc="FFFFFFFF" w:tentative="1">
+      <w:start w:val="1"/>
+      <w:numFmt w:val="decimal"/>
+      <w:lvlText w:val="%4."/>
+      <w:lvlJc w:val="left"/>
+      <w:pPr>
+        <w:ind w:left="2520" w:hanging="360"/>
+      </w:pPr>
+    </w:lvl>
+    <w:lvl w:ilvl="4" w:tplc="FFFFFFFF" w:tentative="1">
+      <w:start w:val="1"/>
+      <w:numFmt w:val="lowerLetter"/>
+      <w:lvlText w:val="%5."/>
+      <w:lvlJc w:val="left"/>
+      <w:pPr>
+        <w:ind w:left="3240" w:hanging="360"/>
+      </w:pPr>
+    </w:lvl>
+    <w:lvl w:ilvl="5" w:tplc="FFFFFFFF" w:tentative="1">
+      <w:start w:val="1"/>
+      <w:numFmt w:val="lowerRoman"/>
+      <w:lvlText w:val="%6."/>
+      <w:lvlJc w:val="right"/>
+      <w:pPr>
+        <w:ind w:left="3960" w:hanging="180"/>
+      </w:pPr>
+    </w:lvl>
+    <w:lvl w:ilvl="6" w:tplc="FFFFFFFF" w:tentative="1">
+      <w:start w:val="1"/>
+      <w:numFmt w:val="decimal"/>
+      <w:lvlText w:val="%7."/>
+      <w:lvlJc w:val="left"/>
+      <w:pPr>
+        <w:ind w:left="4680" w:hanging="360"/>
+      </w:pPr>
+    </w:lvl>
+    <w:lvl w:ilvl="7" w:tplc="FFFFFFFF" w:tentative="1">
+      <w:start w:val="1"/>
+      <w:numFmt w:val="lowerLetter"/>
+      <w:lvlText w:val="%8."/>
+      <w:lvlJc w:val="left"/>
+      <w:pPr>
+        <w:ind w:left="5400" w:hanging="360"/>
+      </w:pPr>
+    </w:lvl>
+    <w:lvl w:ilvl="8" w:tplc="FFFFFFFF" w:tentative="1">
+      <w:start w:val="1"/>
+      <w:numFmt w:val="lowerRoman"/>
+      <w:lvlText w:val="%9."/>
+      <w:lvlJc w:val="right"/>
+      <w:pPr>
+        <w:ind w:left="6120" w:hanging="180"/>
+      </w:pPr>
+    </w:lvl>
+  </w:abstractNum>
+  <w:abstractNum w:abstractNumId="5" w15:restartNumberingAfterBreak="0">
+    <w:nsid w:val="224571D3"/>
+    <w:multiLevelType w:val="hybridMultilevel"/>
+    <w:tmpl w:val="F06CE9EA"/>
+    <w:lvl w:ilvl="0" w:tplc="0409000F">
+      <w:start w:val="1"/>
+      <w:numFmt w:val="decimal"/>
+      <w:lvlText w:val="%1."/>
+      <w:lvlJc w:val="left"/>
+      <w:pPr>
+        <w:ind w:left="720" w:hanging="360"/>
+      </w:pPr>
+    </w:lvl>
+    <w:lvl w:ilvl="1" w:tplc="04090019" w:tentative="1">
+      <w:start w:val="1"/>
+      <w:numFmt w:val="lowerLetter"/>
+      <w:lvlText w:val="%2."/>
+      <w:lvlJc w:val="left"/>
+      <w:pPr>
+        <w:ind w:left="1440" w:hanging="360"/>
+      </w:pPr>
+    </w:lvl>
+    <w:lvl w:ilvl="2" w:tplc="0409001B" w:tentative="1">
+      <w:start w:val="1"/>
+      <w:numFmt w:val="lowerRoman"/>
+      <w:lvlText w:val="%3."/>
+      <w:lvlJc w:val="right"/>
+      <w:pPr>
+        <w:ind w:left="2160" w:hanging="180"/>
+      </w:pPr>
+    </w:lvl>
+    <w:lvl w:ilvl="3" w:tplc="0409000F" w:tentative="1">
+      <w:start w:val="1"/>
+      <w:numFmt w:val="decimal"/>
+      <w:lvlText w:val="%4."/>
+      <w:lvlJc w:val="left"/>
+      <w:pPr>
+        <w:ind w:left="2880" w:hanging="360"/>
+      </w:pPr>
+    </w:lvl>
+    <w:lvl w:ilvl="4" w:tplc="04090019" w:tentative="1">
+      <w:start w:val="1"/>
+      <w:numFmt w:val="lowerLetter"/>
+      <w:lvlText w:val="%5."/>
+      <w:lvlJc w:val="left"/>
+      <w:pPr>
+        <w:ind w:left="3600" w:hanging="360"/>
+      </w:pPr>
+    </w:lvl>
+    <w:lvl w:ilvl="5" w:tplc="0409001B" w:tentative="1">
+      <w:start w:val="1"/>
+      <w:numFmt w:val="lowerRoman"/>
+      <w:lvlText w:val="%6."/>
+      <w:lvlJc w:val="right"/>
+      <w:pPr>
+        <w:ind w:left="4320" w:hanging="180"/>
+      </w:pPr>
+    </w:lvl>
+    <w:lvl w:ilvl="6" w:tplc="0409000F" w:tentative="1">
+      <w:start w:val="1"/>
+      <w:numFmt w:val="decimal"/>
+      <w:lvlText w:val="%7."/>
+      <w:lvlJc w:val="left"/>
+      <w:pPr>
+        <w:ind w:left="5040" w:hanging="360"/>
+      </w:pPr>
+    </w:lvl>
+    <w:lvl w:ilvl="7" w:tplc="04090019" w:tentative="1">
+      <w:start w:val="1"/>
+      <w:numFmt w:val="lowerLetter"/>
+      <w:lvlText w:val="%8."/>
+      <w:lvlJc w:val="left"/>
+      <w:pPr>
+        <w:ind w:left="5760" w:hanging="360"/>
+      </w:pPr>
+    </w:lvl>
+    <w:lvl w:ilvl="8" w:tplc="0409001B" w:tentative="1">
+      <w:start w:val="1"/>
+      <w:numFmt w:val="lowerRoman"/>
+      <w:lvlText w:val="%9."/>
+      <w:lvlJc w:val="right"/>
+      <w:pPr>
+        <w:ind w:left="6480" w:hanging="180"/>
+      </w:pPr>
+    </w:lvl>
+  </w:abstractNum>
+  <w:abstractNum w:abstractNumId="6" w15:restartNumberingAfterBreak="0">
     <w:nsid w:val="26D27B98"/>
     <w:multiLevelType w:val="hybridMultilevel"/>
     <w:tmpl w:val="B0B24F76"/>
@@ -1124,7 +3149,7 @@
       </w:rPr>
     </w:lvl>
   </w:abstractNum>
-  <w:abstractNum w:abstractNumId="3" w15:restartNumberingAfterBreak="0">
+  <w:abstractNum w:abstractNumId="7" w15:restartNumberingAfterBreak="0">
     <w:nsid w:val="272E58A3"/>
     <w:multiLevelType w:val="hybridMultilevel"/>
     <w:tmpl w:val="B0AADE70"/>
@@ -1237,7 +3262,120 @@
       </w:rPr>
     </w:lvl>
   </w:abstractNum>
-  <w:abstractNum w:abstractNumId="4" w15:restartNumberingAfterBreak="0">
+  <w:abstractNum w:abstractNumId="8" w15:restartNumberingAfterBreak="0">
+    <w:nsid w:val="29166C3B"/>
+    <w:multiLevelType w:val="hybridMultilevel"/>
+    <w:tmpl w:val="E1A05042"/>
+    <w:lvl w:ilvl="0" w:tplc="04090003">
+      <w:start w:val="1"/>
+      <w:numFmt w:val="bullet"/>
+      <w:lvlText w:val="o"/>
+      <w:lvlJc w:val="left"/>
+      <w:pPr>
+        <w:ind w:left="720" w:hanging="360"/>
+      </w:pPr>
+      <w:rPr>
+        <w:rFonts w:ascii="Courier New" w:hAnsi="Courier New" w:cs="Courier New" w:hint="default"/>
+      </w:rPr>
+    </w:lvl>
+    <w:lvl w:ilvl="1" w:tplc="04090003" w:tentative="1">
+      <w:start w:val="1"/>
+      <w:numFmt w:val="bullet"/>
+      <w:lvlText w:val="o"/>
+      <w:lvlJc w:val="left"/>
+      <w:pPr>
+        <w:ind w:left="1440" w:hanging="360"/>
+      </w:pPr>
+      <w:rPr>
+        <w:rFonts w:ascii="Courier New" w:hAnsi="Courier New" w:cs="Courier New" w:hint="default"/>
+      </w:rPr>
+    </w:lvl>
+    <w:lvl w:ilvl="2" w:tplc="04090005" w:tentative="1">
+      <w:start w:val="1"/>
+      <w:numFmt w:val="bullet"/>
+      <w:lvlText w:val=""/>
+      <w:lvlJc w:val="left"/>
+      <w:pPr>
+        <w:ind w:left="2160" w:hanging="360"/>
+      </w:pPr>
+      <w:rPr>
+        <w:rFonts w:ascii="Wingdings" w:hAnsi="Wingdings" w:hint="default"/>
+      </w:rPr>
+    </w:lvl>
+    <w:lvl w:ilvl="3" w:tplc="04090001" w:tentative="1">
+      <w:start w:val="1"/>
+      <w:numFmt w:val="bullet"/>
+      <w:lvlText w:val=""/>
+      <w:lvlJc w:val="left"/>
+      <w:pPr>
+        <w:ind w:left="2880" w:hanging="360"/>
+      </w:pPr>
+      <w:rPr>
+        <w:rFonts w:ascii="Symbol" w:hAnsi="Symbol" w:hint="default"/>
+      </w:rPr>
+    </w:lvl>
+    <w:lvl w:ilvl="4" w:tplc="04090003" w:tentative="1">
+      <w:start w:val="1"/>
+      <w:numFmt w:val="bullet"/>
+      <w:lvlText w:val="o"/>
+      <w:lvlJc w:val="left"/>
+      <w:pPr>
+        <w:ind w:left="3600" w:hanging="360"/>
+      </w:pPr>
+      <w:rPr>
+        <w:rFonts w:ascii="Courier New" w:hAnsi="Courier New" w:cs="Courier New" w:hint="default"/>
+      </w:rPr>
+    </w:lvl>
+    <w:lvl w:ilvl="5" w:tplc="04090005" w:tentative="1">
+      <w:start w:val="1"/>
+      <w:numFmt w:val="bullet"/>
+      <w:lvlText w:val=""/>
+      <w:lvlJc w:val="left"/>
+      <w:pPr>
+        <w:ind w:left="4320" w:hanging="360"/>
+      </w:pPr>
+      <w:rPr>
+        <w:rFonts w:ascii="Wingdings" w:hAnsi="Wingdings" w:hint="default"/>
+      </w:rPr>
+    </w:lvl>
+    <w:lvl w:ilvl="6" w:tplc="04090001" w:tentative="1">
+      <w:start w:val="1"/>
+      <w:numFmt w:val="bullet"/>
+      <w:lvlText w:val=""/>
+      <w:lvlJc w:val="left"/>
+      <w:pPr>
+        <w:ind w:left="5040" w:hanging="360"/>
+      </w:pPr>
+      <w:rPr>
+        <w:rFonts w:ascii="Symbol" w:hAnsi="Symbol" w:hint="default"/>
+      </w:rPr>
+    </w:lvl>
+    <w:lvl w:ilvl="7" w:tplc="04090003" w:tentative="1">
+      <w:start w:val="1"/>
+      <w:numFmt w:val="bullet"/>
+      <w:lvlText w:val="o"/>
+      <w:lvlJc w:val="left"/>
+      <w:pPr>
+        <w:ind w:left="5760" w:hanging="360"/>
+      </w:pPr>
+      <w:rPr>
+        <w:rFonts w:ascii="Courier New" w:hAnsi="Courier New" w:cs="Courier New" w:hint="default"/>
+      </w:rPr>
+    </w:lvl>
+    <w:lvl w:ilvl="8" w:tplc="04090005" w:tentative="1">
+      <w:start w:val="1"/>
+      <w:numFmt w:val="bullet"/>
+      <w:lvlText w:val=""/>
+      <w:lvlJc w:val="left"/>
+      <w:pPr>
+        <w:ind w:left="6480" w:hanging="360"/>
+      </w:pPr>
+      <w:rPr>
+        <w:rFonts w:ascii="Wingdings" w:hAnsi="Wingdings" w:hint="default"/>
+      </w:rPr>
+    </w:lvl>
+  </w:abstractNum>
+  <w:abstractNum w:abstractNumId="9" w15:restartNumberingAfterBreak="0">
     <w:nsid w:val="2C877852"/>
     <w:multiLevelType w:val="hybridMultilevel"/>
     <w:tmpl w:val="8218353C"/>
@@ -1350,7 +3488,7 @@
       </w:rPr>
     </w:lvl>
   </w:abstractNum>
-  <w:abstractNum w:abstractNumId="5" w15:restartNumberingAfterBreak="0">
+  <w:abstractNum w:abstractNumId="10" w15:restartNumberingAfterBreak="0">
     <w:nsid w:val="2E6A509F"/>
     <w:multiLevelType w:val="hybridMultilevel"/>
     <w:tmpl w:val="C9508726"/>
@@ -1463,7 +3601,120 @@
       </w:rPr>
     </w:lvl>
   </w:abstractNum>
-  <w:abstractNum w:abstractNumId="6" w15:restartNumberingAfterBreak="0">
+  <w:abstractNum w:abstractNumId="11" w15:restartNumberingAfterBreak="0">
+    <w:nsid w:val="324A7B50"/>
+    <w:multiLevelType w:val="hybridMultilevel"/>
+    <w:tmpl w:val="F144790A"/>
+    <w:lvl w:ilvl="0" w:tplc="04090003">
+      <w:start w:val="1"/>
+      <w:numFmt w:val="bullet"/>
+      <w:lvlText w:val="o"/>
+      <w:lvlJc w:val="left"/>
+      <w:pPr>
+        <w:ind w:left="720" w:hanging="360"/>
+      </w:pPr>
+      <w:rPr>
+        <w:rFonts w:ascii="Courier New" w:hAnsi="Courier New" w:cs="Courier New" w:hint="default"/>
+      </w:rPr>
+    </w:lvl>
+    <w:lvl w:ilvl="1" w:tplc="04090003" w:tentative="1">
+      <w:start w:val="1"/>
+      <w:numFmt w:val="bullet"/>
+      <w:lvlText w:val="o"/>
+      <w:lvlJc w:val="left"/>
+      <w:pPr>
+        <w:ind w:left="1440" w:hanging="360"/>
+      </w:pPr>
+      <w:rPr>
+        <w:rFonts w:ascii="Courier New" w:hAnsi="Courier New" w:cs="Courier New" w:hint="default"/>
+      </w:rPr>
+    </w:lvl>
+    <w:lvl w:ilvl="2" w:tplc="04090005" w:tentative="1">
+      <w:start w:val="1"/>
+      <w:numFmt w:val="bullet"/>
+      <w:lvlText w:val=""/>
+      <w:lvlJc w:val="left"/>
+      <w:pPr>
+        <w:ind w:left="2160" w:hanging="360"/>
+      </w:pPr>
+      <w:rPr>
+        <w:rFonts w:ascii="Wingdings" w:hAnsi="Wingdings" w:hint="default"/>
+      </w:rPr>
+    </w:lvl>
+    <w:lvl w:ilvl="3" w:tplc="04090001" w:tentative="1">
+      <w:start w:val="1"/>
+      <w:numFmt w:val="bullet"/>
+      <w:lvlText w:val=""/>
+      <w:lvlJc w:val="left"/>
+      <w:pPr>
+        <w:ind w:left="2880" w:hanging="360"/>
+      </w:pPr>
+      <w:rPr>
+        <w:rFonts w:ascii="Symbol" w:hAnsi="Symbol" w:hint="default"/>
+      </w:rPr>
+    </w:lvl>
+    <w:lvl w:ilvl="4" w:tplc="04090003" w:tentative="1">
+      <w:start w:val="1"/>
+      <w:numFmt w:val="bullet"/>
+      <w:lvlText w:val="o"/>
+      <w:lvlJc w:val="left"/>
+      <w:pPr>
+        <w:ind w:left="3600" w:hanging="360"/>
+      </w:pPr>
+      <w:rPr>
+        <w:rFonts w:ascii="Courier New" w:hAnsi="Courier New" w:cs="Courier New" w:hint="default"/>
+      </w:rPr>
+    </w:lvl>
+    <w:lvl w:ilvl="5" w:tplc="04090005" w:tentative="1">
+      <w:start w:val="1"/>
+      <w:numFmt w:val="bullet"/>
+      <w:lvlText w:val=""/>
+      <w:lvlJc w:val="left"/>
+      <w:pPr>
+        <w:ind w:left="4320" w:hanging="360"/>
+      </w:pPr>
+      <w:rPr>
+        <w:rFonts w:ascii="Wingdings" w:hAnsi="Wingdings" w:hint="default"/>
+      </w:rPr>
+    </w:lvl>
+    <w:lvl w:ilvl="6" w:tplc="04090001" w:tentative="1">
+      <w:start w:val="1"/>
+      <w:numFmt w:val="bullet"/>
+      <w:lvlText w:val=""/>
+      <w:lvlJc w:val="left"/>
+      <w:pPr>
+        <w:ind w:left="5040" w:hanging="360"/>
+      </w:pPr>
+      <w:rPr>
+        <w:rFonts w:ascii="Symbol" w:hAnsi="Symbol" w:hint="default"/>
+      </w:rPr>
+    </w:lvl>
+    <w:lvl w:ilvl="7" w:tplc="04090003" w:tentative="1">
+      <w:start w:val="1"/>
+      <w:numFmt w:val="bullet"/>
+      <w:lvlText w:val="o"/>
+      <w:lvlJc w:val="left"/>
+      <w:pPr>
+        <w:ind w:left="5760" w:hanging="360"/>
+      </w:pPr>
+      <w:rPr>
+        <w:rFonts w:ascii="Courier New" w:hAnsi="Courier New" w:cs="Courier New" w:hint="default"/>
+      </w:rPr>
+    </w:lvl>
+    <w:lvl w:ilvl="8" w:tplc="04090005" w:tentative="1">
+      <w:start w:val="1"/>
+      <w:numFmt w:val="bullet"/>
+      <w:lvlText w:val=""/>
+      <w:lvlJc w:val="left"/>
+      <w:pPr>
+        <w:ind w:left="6480" w:hanging="360"/>
+      </w:pPr>
+      <w:rPr>
+        <w:rFonts w:ascii="Wingdings" w:hAnsi="Wingdings" w:hint="default"/>
+      </w:rPr>
+    </w:lvl>
+  </w:abstractNum>
+  <w:abstractNum w:abstractNumId="12" w15:restartNumberingAfterBreak="0">
     <w:nsid w:val="33B5677D"/>
     <w:multiLevelType w:val="hybridMultilevel"/>
     <w:tmpl w:val="F9CCCDF4"/>
@@ -1576,7 +3827,7 @@
       </w:rPr>
     </w:lvl>
   </w:abstractNum>
-  <w:abstractNum w:abstractNumId="7" w15:restartNumberingAfterBreak="0">
+  <w:abstractNum w:abstractNumId="13" w15:restartNumberingAfterBreak="0">
     <w:nsid w:val="351C1E68"/>
     <w:multiLevelType w:val="hybridMultilevel"/>
     <w:tmpl w:val="3CC25DAE"/>
@@ -1665,7 +3916,120 @@
       </w:pPr>
     </w:lvl>
   </w:abstractNum>
-  <w:abstractNum w:abstractNumId="8" w15:restartNumberingAfterBreak="0">
+  <w:abstractNum w:abstractNumId="14" w15:restartNumberingAfterBreak="0">
+    <w:nsid w:val="41FE6002"/>
+    <w:multiLevelType w:val="hybridMultilevel"/>
+    <w:tmpl w:val="6AB4026C"/>
+    <w:lvl w:ilvl="0" w:tplc="04090003">
+      <w:start w:val="1"/>
+      <w:numFmt w:val="bullet"/>
+      <w:lvlText w:val="o"/>
+      <w:lvlJc w:val="left"/>
+      <w:pPr>
+        <w:ind w:left="720" w:hanging="360"/>
+      </w:pPr>
+      <w:rPr>
+        <w:rFonts w:ascii="Courier New" w:hAnsi="Courier New" w:cs="Courier New" w:hint="default"/>
+      </w:rPr>
+    </w:lvl>
+    <w:lvl w:ilvl="1" w:tplc="FFFFFFFF" w:tentative="1">
+      <w:start w:val="1"/>
+      <w:numFmt w:val="bullet"/>
+      <w:lvlText w:val="o"/>
+      <w:lvlJc w:val="left"/>
+      <w:pPr>
+        <w:ind w:left="1440" w:hanging="360"/>
+      </w:pPr>
+      <w:rPr>
+        <w:rFonts w:ascii="Courier New" w:hAnsi="Courier New" w:cs="Courier New" w:hint="default"/>
+      </w:rPr>
+    </w:lvl>
+    <w:lvl w:ilvl="2" w:tplc="FFFFFFFF" w:tentative="1">
+      <w:start w:val="1"/>
+      <w:numFmt w:val="bullet"/>
+      <w:lvlText w:val=""/>
+      <w:lvlJc w:val="left"/>
+      <w:pPr>
+        <w:ind w:left="2160" w:hanging="360"/>
+      </w:pPr>
+      <w:rPr>
+        <w:rFonts w:ascii="Wingdings" w:hAnsi="Wingdings" w:hint="default"/>
+      </w:rPr>
+    </w:lvl>
+    <w:lvl w:ilvl="3" w:tplc="FFFFFFFF" w:tentative="1">
+      <w:start w:val="1"/>
+      <w:numFmt w:val="bullet"/>
+      <w:lvlText w:val=""/>
+      <w:lvlJc w:val="left"/>
+      <w:pPr>
+        <w:ind w:left="2880" w:hanging="360"/>
+      </w:pPr>
+      <w:rPr>
+        <w:rFonts w:ascii="Symbol" w:hAnsi="Symbol" w:hint="default"/>
+      </w:rPr>
+    </w:lvl>
+    <w:lvl w:ilvl="4" w:tplc="FFFFFFFF" w:tentative="1">
+      <w:start w:val="1"/>
+      <w:numFmt w:val="bullet"/>
+      <w:lvlText w:val="o"/>
+      <w:lvlJc w:val="left"/>
+      <w:pPr>
+        <w:ind w:left="3600" w:hanging="360"/>
+      </w:pPr>
+      <w:rPr>
+        <w:rFonts w:ascii="Courier New" w:hAnsi="Courier New" w:cs="Courier New" w:hint="default"/>
+      </w:rPr>
+    </w:lvl>
+    <w:lvl w:ilvl="5" w:tplc="FFFFFFFF" w:tentative="1">
+      <w:start w:val="1"/>
+      <w:numFmt w:val="bullet"/>
+      <w:lvlText w:val=""/>
+      <w:lvlJc w:val="left"/>
+      <w:pPr>
+        <w:ind w:left="4320" w:hanging="360"/>
+      </w:pPr>
+      <w:rPr>
+        <w:rFonts w:ascii="Wingdings" w:hAnsi="Wingdings" w:hint="default"/>
+      </w:rPr>
+    </w:lvl>
+    <w:lvl w:ilvl="6" w:tplc="FFFFFFFF" w:tentative="1">
+      <w:start w:val="1"/>
+      <w:numFmt w:val="bullet"/>
+      <w:lvlText w:val=""/>
+      <w:lvlJc w:val="left"/>
+      <w:pPr>
+        <w:ind w:left="5040" w:hanging="360"/>
+      </w:pPr>
+      <w:rPr>
+        <w:rFonts w:ascii="Symbol" w:hAnsi="Symbol" w:hint="default"/>
+      </w:rPr>
+    </w:lvl>
+    <w:lvl w:ilvl="7" w:tplc="FFFFFFFF" w:tentative="1">
+      <w:start w:val="1"/>
+      <w:numFmt w:val="bullet"/>
+      <w:lvlText w:val="o"/>
+      <w:lvlJc w:val="left"/>
+      <w:pPr>
+        <w:ind w:left="5760" w:hanging="360"/>
+      </w:pPr>
+      <w:rPr>
+        <w:rFonts w:ascii="Courier New" w:hAnsi="Courier New" w:cs="Courier New" w:hint="default"/>
+      </w:rPr>
+    </w:lvl>
+    <w:lvl w:ilvl="8" w:tplc="FFFFFFFF" w:tentative="1">
+      <w:start w:val="1"/>
+      <w:numFmt w:val="bullet"/>
+      <w:lvlText w:val=""/>
+      <w:lvlJc w:val="left"/>
+      <w:pPr>
+        <w:ind w:left="6480" w:hanging="360"/>
+      </w:pPr>
+      <w:rPr>
+        <w:rFonts w:ascii="Wingdings" w:hAnsi="Wingdings" w:hint="default"/>
+      </w:rPr>
+    </w:lvl>
+  </w:abstractNum>
+  <w:abstractNum w:abstractNumId="15" w15:restartNumberingAfterBreak="0">
     <w:nsid w:val="533A310C"/>
     <w:multiLevelType w:val="hybridMultilevel"/>
     <w:tmpl w:val="8CCCEEFC"/>
@@ -1751,7 +4115,7 @@
       </w:pPr>
     </w:lvl>
   </w:abstractNum>
-  <w:abstractNum w:abstractNumId="9" w15:restartNumberingAfterBreak="0">
+  <w:abstractNum w:abstractNumId="16" w15:restartNumberingAfterBreak="0">
     <w:nsid w:val="62E41697"/>
     <w:multiLevelType w:val="hybridMultilevel"/>
     <w:tmpl w:val="B5F284A4"/>
@@ -1837,7 +4201,7 @@
       </w:pPr>
     </w:lvl>
   </w:abstractNum>
-  <w:abstractNum w:abstractNumId="10" w15:restartNumberingAfterBreak="0">
+  <w:abstractNum w:abstractNumId="17" w15:restartNumberingAfterBreak="0">
     <w:nsid w:val="66B27E82"/>
     <w:multiLevelType w:val="hybridMultilevel"/>
     <w:tmpl w:val="05968FDA"/>
@@ -1950,7 +4314,7 @@
       </w:rPr>
     </w:lvl>
   </w:abstractNum>
-  <w:abstractNum w:abstractNumId="11" w15:restartNumberingAfterBreak="0">
+  <w:abstractNum w:abstractNumId="18" w15:restartNumberingAfterBreak="0">
     <w:nsid w:val="6D7D1706"/>
     <w:multiLevelType w:val="hybridMultilevel"/>
     <w:tmpl w:val="560EAEB6"/>
@@ -2063,7 +4427,7 @@
       </w:rPr>
     </w:lvl>
   </w:abstractNum>
-  <w:abstractNum w:abstractNumId="12" w15:restartNumberingAfterBreak="0">
+  <w:abstractNum w:abstractNumId="19" w15:restartNumberingAfterBreak="0">
     <w:nsid w:val="7BFF31D8"/>
     <w:multiLevelType w:val="hybridMultilevel"/>
     <w:tmpl w:val="B9CEB7B6"/>
@@ -2150,43 +4514,64 @@
     </w:lvl>
   </w:abstractNum>
   <w:num w:numId="1" w16cid:durableId="668211188">
+    <w:abstractNumId w:val="13"/>
+  </w:num>
+  <w:num w:numId="2" w16cid:durableId="446432717">
+    <w:abstractNumId w:val="10"/>
+  </w:num>
+  <w:num w:numId="3" w16cid:durableId="1641105435">
+    <w:abstractNumId w:val="17"/>
+  </w:num>
+  <w:num w:numId="4" w16cid:durableId="523326812">
+    <w:abstractNumId w:val="19"/>
+  </w:num>
+  <w:num w:numId="5" w16cid:durableId="611396242">
+    <w:abstractNumId w:val="2"/>
+  </w:num>
+  <w:num w:numId="6" w16cid:durableId="1146433834">
+    <w:abstractNumId w:val="15"/>
+  </w:num>
+  <w:num w:numId="7" w16cid:durableId="1631133811">
+    <w:abstractNumId w:val="6"/>
+  </w:num>
+  <w:num w:numId="8" w16cid:durableId="545339673">
+    <w:abstractNumId w:val="9"/>
+  </w:num>
+  <w:num w:numId="9" w16cid:durableId="1832981358">
+    <w:abstractNumId w:val="1"/>
+  </w:num>
+  <w:num w:numId="10" w16cid:durableId="1665545937">
     <w:abstractNumId w:val="7"/>
   </w:num>
-  <w:num w:numId="2" w16cid:durableId="446432717">
+  <w:num w:numId="11" w16cid:durableId="1823084450">
+    <w:abstractNumId w:val="16"/>
+  </w:num>
+  <w:num w:numId="12" w16cid:durableId="1744569810">
+    <w:abstractNumId w:val="18"/>
+  </w:num>
+  <w:num w:numId="13" w16cid:durableId="1909680362">
+    <w:abstractNumId w:val="12"/>
+  </w:num>
+  <w:num w:numId="14" w16cid:durableId="1256280910">
     <w:abstractNumId w:val="5"/>
   </w:num>
-  <w:num w:numId="3" w16cid:durableId="1641105435">
-    <w:abstractNumId w:val="10"/>
+  <w:num w:numId="15" w16cid:durableId="760950053">
+    <w:abstractNumId w:val="4"/>
   </w:num>
-  <w:num w:numId="4" w16cid:durableId="523326812">
-    <w:abstractNumId w:val="12"/>
+  <w:num w:numId="16" w16cid:durableId="48460655">
+    <w:abstractNumId w:val="11"/>
   </w:num>
-  <w:num w:numId="5" w16cid:durableId="611396242">
-    <w:abstractNumId w:val="1"/>
+  <w:num w:numId="17" w16cid:durableId="1125200658">
+    <w:abstractNumId w:val="0"/>
   </w:num>
-  <w:num w:numId="6" w16cid:durableId="1146433834">
+  <w:num w:numId="18" w16cid:durableId="1619795677">
     <w:abstractNumId w:val="8"/>
   </w:num>
-  <w:num w:numId="7" w16cid:durableId="1631133811">
-    <w:abstractNumId w:val="2"/>
-  </w:num>
-  <w:num w:numId="8" w16cid:durableId="545339673">
-    <w:abstractNumId w:val="4"/>
-  </w:num>
-  <w:num w:numId="9" w16cid:durableId="1832981358">
-    <w:abstractNumId w:val="0"/>
-  </w:num>
-  <w:num w:numId="10" w16cid:durableId="1665545937">
+  <w:num w:numId="19" w16cid:durableId="1908225408">
     <w:abstractNumId w:val="3"/>
   </w:num>
-  <w:num w:numId="11" w16cid:durableId="1823084450">
-    <w:abstractNumId w:val="9"/>
-  </w:num>
-  <w:num w:numId="12" w16cid:durableId="1744569810">
-    <w:abstractNumId w:val="11"/>
-  </w:num>
-  <w:num w:numId="13" w16cid:durableId="1909680362">
-    <w:abstractNumId w:val="6"/>
+  <w:num w:numId="20" w16cid:durableId="1782451475">
+    <w:abstractNumId w:val="14"/>
   </w:num>
 </w:numbering>
 </file>
@@ -2591,6 +4976,7 @@
   <w:style w:type="paragraph" w:default="1" w:styleId="Normal">
     <w:name w:val="Normal"/>
     <w:qFormat/>
+    <w:rsid w:val="007E37AC"/>
   </w:style>
   <w:style w:type="character" w:default="1" w:styleId="DefaultParagraphFont">
     <w:name w:val="Default Paragraph Font"/>

</xml_diff>